<commit_message>
Correções e alterações dos artefatos
</commit_message>
<xml_diff>
--- a/planejamento/RT_Plano_Iteracao_Elaboração_E1.docx
+++ b/planejamento/RT_Plano_Iteracao_Elaboração_E1.docx
@@ -9,7 +9,7 @@
       </w:pPr>
       <w:r>
         <w:rPr/>
-        <w:t>DoadorPE</w:t>
+        <w:t>RecTourist</w:t>
       </w:r>
     </w:p>
     <w:p>
@@ -46,10 +46,6 @@
         <w:pStyle w:val="Corpodetexto"/>
         <w:rPr/>
       </w:pPr>
-      <w:r>
-        <w:rPr/>
-        <w:br/>
-      </w:r>
       <w:r>
         <mc:AlternateContent>
           <mc:Choice Requires="wps">
@@ -62,29 +58,40 @@
                 <wp:positionV relativeFrom="paragraph">
                   <wp:posOffset>635</wp:posOffset>
                 </wp:positionV>
-                <wp:extent cx="5943600" cy="1821180"/>
+                <wp:extent cx="5943600" cy="1972945"/>
                 <wp:effectExtent l="0" t="0" r="0" b="0"/>
                 <wp:wrapSquare wrapText="bothSides"/>
                 <wp:docPr id="1" name="Quadro1"/>
                 <a:graphic xmlns:a="http://schemas.openxmlformats.org/drawingml/2006/main">
                   <a:graphicData uri="http://schemas.microsoft.com/office/word/2010/wordprocessingShape">
                     <wps:wsp>
-                      <wps:cNvSpPr txBox="1"/>
+                      <wps:cNvSpPr/>
                       <wps:spPr>
                         <a:xfrm>
                           <a:off x="0" y="0"/>
-                          <a:ext cx="5943600" cy="1821180"/>
+                          <a:ext cx="5942880" cy="1972440"/>
                         </a:xfrm>
-                        <a:prstGeom prst="rect"/>
+                        <a:prstGeom prst="rect">
+                          <a:avLst/>
+                        </a:prstGeom>
+                        <a:noFill/>
+                        <a:ln>
+                          <a:noFill/>
+                        </a:ln>
                       </wps:spPr>
+                      <wps:style>
+                        <a:lnRef idx="0"/>
+                        <a:fillRef idx="0"/>
+                        <a:effectRef idx="0"/>
+                        <a:fontRef idx="minor"/>
+                      </wps:style>
                       <wps:txbx>
                         <w:txbxContent>
                           <w:tbl>
                             <w:tblPr>
-                              <w:tblpPr w:bottomFromText="0" w:horzAnchor="text" w:leftFromText="141" w:rightFromText="141" w:tblpX="0" w:tblpY="1" w:topFromText="0" w:vertAnchor="text"/>
                               <w:tblW w:w="5000" w:type="pct"/>
                               <w:jc w:val="left"/>
-                              <w:tblInd w:w="108" w:type="dxa"/>
+                              <w:tblInd w:w="103" w:type="dxa"/>
                               <w:tblBorders>
                                 <w:top w:val="single" w:sz="4" w:space="0" w:color="00000A"/>
                                 <w:left w:val="single" w:sz="4" w:space="0" w:color="00000A"/>
@@ -95,21 +102,21 @@
                               </w:tblBorders>
                               <w:tblCellMar>
                                 <w:top w:w="0" w:type="dxa"/>
-                                <w:left w:w="103" w:type="dxa"/>
+                                <w:left w:w="98" w:type="dxa"/>
                                 <w:bottom w:w="0" w:type="dxa"/>
                                 <w:right w:w="108" w:type="dxa"/>
                               </w:tblCellMar>
                               <w:tblLook w:val="0000" w:noVBand="0" w:noHBand="0" w:lastColumn="0" w:firstColumn="0" w:lastRow="0" w:firstRow="0"/>
                             </w:tblPr>
                             <w:tblGrid>
-                              <w:gridCol w:w="7055"/>
+                              <w:gridCol w:w="7056"/>
                               <w:gridCol w:w="2304"/>
                             </w:tblGrid>
                             <w:tr>
                               <w:trPr/>
                               <w:tc>
                                 <w:tcPr>
-                                  <w:tcW w:w="7055" w:type="dxa"/>
+                                  <w:tcW w:w="7056" w:type="dxa"/>
                                   <w:tcBorders>
                                     <w:top w:val="single" w:sz="4" w:space="0" w:color="00000A"/>
                                     <w:left w:val="single" w:sz="4" w:space="0" w:color="00000A"/>
@@ -120,7 +127,7 @@
                                   </w:tcBorders>
                                   <w:shd w:color="auto" w:fill="D9D9D9" w:themeFill="background1" w:themeFillShade="d9" w:val="clear"/>
                                   <w:tcMar>
-                                    <w:left w:w="103" w:type="dxa"/>
+                                    <w:left w:w="98" w:type="dxa"/>
                                   </w:tcMar>
                                   <w:vAlign w:val="center"/>
                                 </w:tcPr>
@@ -128,13 +135,16 @@
                                   <w:pPr>
                                     <w:pStyle w:val="Normal"/>
                                     <w:jc w:val="center"/>
-                                    <w:rPr/>
+                                    <w:rPr>
+                                      <w:color w:val="auto"/>
+                                    </w:rPr>
                                   </w:pPr>
                                   <w:r>
                                     <w:rPr>
                                       <w:rFonts w:cs="Arial" w:ascii="Arial" w:hAnsi="Arial"/>
                                       <w:b/>
                                       <w:bCs/>
+                                      <w:color w:val="auto"/>
                                     </w:rPr>
                                     <w:t>Marco</w:t>
                                   </w:r>
@@ -153,7 +163,7 @@
                                   </w:tcBorders>
                                   <w:shd w:color="auto" w:fill="D9D9D9" w:themeFill="background1" w:themeFillShade="d9" w:val="clear"/>
                                   <w:tcMar>
-                                    <w:left w:w="103" w:type="dxa"/>
+                                    <w:left w:w="98" w:type="dxa"/>
                                   </w:tcMar>
                                   <w:vAlign w:val="center"/>
                                 </w:tcPr>
@@ -161,13 +171,16 @@
                                   <w:pPr>
                                     <w:pStyle w:val="Normal"/>
                                     <w:jc w:val="center"/>
-                                    <w:rPr/>
+                                    <w:rPr>
+                                      <w:color w:val="auto"/>
+                                    </w:rPr>
                                   </w:pPr>
                                   <w:r>
                                     <w:rPr>
                                       <w:rFonts w:cs="Arial" w:ascii="Arial" w:hAnsi="Arial"/>
                                       <w:b/>
                                       <w:bCs/>
+                                      <w:color w:val="auto"/>
                                     </w:rPr>
                                     <w:t>Data</w:t>
                                   </w:r>
@@ -178,7 +191,7 @@
                               <w:trPr/>
                               <w:tc>
                                 <w:tcPr>
-                                  <w:tcW w:w="7055" w:type="dxa"/>
+                                  <w:tcW w:w="7056" w:type="dxa"/>
                                   <w:tcBorders>
                                     <w:top w:val="single" w:sz="4" w:space="0" w:color="00000A"/>
                                     <w:left w:val="single" w:sz="4" w:space="0" w:color="00000A"/>
@@ -189,16 +202,20 @@
                                   </w:tcBorders>
                                   <w:shd w:fill="auto" w:val="clear"/>
                                   <w:tcMar>
-                                    <w:left w:w="103" w:type="dxa"/>
+                                    <w:left w:w="98" w:type="dxa"/>
                                   </w:tcMar>
                                 </w:tcPr>
                                 <w:p>
                                   <w:pPr>
                                     <w:pStyle w:val="Normal"/>
-                                    <w:rPr/>
+                                    <w:rPr>
+                                      <w:color w:val="auto"/>
+                                    </w:rPr>
                                   </w:pPr>
                                   <w:r>
-                                    <w:rPr/>
+                                    <w:rPr>
+                                      <w:color w:val="auto"/>
+                                    </w:rPr>
                                     <w:t>Início da Iteração</w:t>
                                   </w:r>
                                 </w:p>
@@ -216,7 +233,7 @@
                                   </w:tcBorders>
                                   <w:shd w:fill="auto" w:val="clear"/>
                                   <w:tcMar>
-                                    <w:left w:w="103" w:type="dxa"/>
+                                    <w:left w:w="98" w:type="dxa"/>
                                   </w:tcMar>
                                   <w:vAlign w:val="center"/>
                                 </w:tcPr>
@@ -224,23 +241,15 @@
                                   <w:pPr>
                                     <w:pStyle w:val="Normal"/>
                                     <w:jc w:val="center"/>
-                                    <w:rPr/>
+                                    <w:rPr>
+                                      <w:color w:val="auto"/>
+                                    </w:rPr>
                                   </w:pPr>
                                   <w:r>
-                                    <w:rPr/>
-                                    <w:t>04</w:t>
-                                  </w:r>
-                                  <w:r>
-                                    <w:rPr/>
-                                    <w:t>/</w:t>
-                                  </w:r>
-                                  <w:r>
-                                    <w:rPr/>
-                                    <w:t>10</w:t>
-                                  </w:r>
-                                  <w:r>
-                                    <w:rPr/>
-                                    <w:t>/2015</w:t>
+                                    <w:rPr>
+                                      <w:color w:val="auto"/>
+                                    </w:rPr>
+                                    <w:t>04/10/2015</w:t>
                                   </w:r>
                                 </w:p>
                               </w:tc>
@@ -249,7 +258,7 @@
                               <w:trPr/>
                               <w:tc>
                                 <w:tcPr>
-                                  <w:tcW w:w="7055" w:type="dxa"/>
+                                  <w:tcW w:w="7056" w:type="dxa"/>
                                   <w:tcBorders>
                                     <w:top w:val="single" w:sz="4" w:space="0" w:color="00000A"/>
                                     <w:left w:val="single" w:sz="4" w:space="0" w:color="00000A"/>
@@ -260,7 +269,7 @@
                                   </w:tcBorders>
                                   <w:shd w:fill="auto" w:val="clear"/>
                                   <w:tcMar>
-                                    <w:left w:w="103" w:type="dxa"/>
+                                    <w:left w:w="98" w:type="dxa"/>
                                   </w:tcMar>
                                 </w:tcPr>
                                 <w:p>
@@ -268,12 +277,16 @@
                                     <w:pStyle w:val="ListParagraph"/>
                                     <w:numPr>
                                       <w:ilvl w:val="0"/>
-                                      <w:numId w:val="5"/>
+                                      <w:numId w:val="4"/>
                                     </w:numPr>
-                                    <w:rPr/>
+                                    <w:rPr>
+                                      <w:color w:val="auto"/>
+                                    </w:rPr>
                                   </w:pPr>
                                   <w:r>
-                                    <w:rPr/>
+                                    <w:rPr>
+                                      <w:color w:val="auto"/>
+                                    </w:rPr>
                                     <w:t>Alterar Plano projeto</w:t>
                                   </w:r>
                                 </w:p>
@@ -282,12 +295,16 @@
                                     <w:pStyle w:val="ListParagraph"/>
                                     <w:numPr>
                                       <w:ilvl w:val="0"/>
-                                      <w:numId w:val="5"/>
+                                      <w:numId w:val="4"/>
                                     </w:numPr>
-                                    <w:rPr/>
+                                    <w:rPr>
+                                      <w:color w:val="auto"/>
+                                    </w:rPr>
                                   </w:pPr>
                                   <w:r>
-                                    <w:rPr/>
+                                    <w:rPr>
+                                      <w:color w:val="auto"/>
+                                    </w:rPr>
                                     <w:t>Criar Plano de Interação E1</w:t>
                                   </w:r>
                                 </w:p>
@@ -296,12 +313,16 @@
                                     <w:pStyle w:val="ListParagraph"/>
                                     <w:numPr>
                                       <w:ilvl w:val="0"/>
-                                      <w:numId w:val="5"/>
+                                      <w:numId w:val="4"/>
                                     </w:numPr>
-                                    <w:rPr/>
+                                    <w:rPr>
+                                      <w:color w:val="auto"/>
+                                    </w:rPr>
                                   </w:pPr>
                                   <w:r>
-                                    <w:rPr/>
+                                    <w:rPr>
+                                      <w:color w:val="auto"/>
+                                    </w:rPr>
                                     <w:t>Atualizar Riscos</w:t>
                                   </w:r>
                                 </w:p>
@@ -310,17 +331,17 @@
                                     <w:pStyle w:val="ListParagraph"/>
                                     <w:numPr>
                                       <w:ilvl w:val="0"/>
-                                      <w:numId w:val="5"/>
+                                      <w:numId w:val="4"/>
                                     </w:numPr>
-                                    <w:rPr/>
+                                    <w:rPr>
+                                      <w:color w:val="auto"/>
+                                    </w:rPr>
                                   </w:pPr>
                                   <w:r>
-                                    <w:rPr/>
-                                    <w:t xml:space="preserve">Alterar </w:t>
-                                  </w:r>
-                                  <w:r>
-                                    <w:rPr/>
-                                    <w:t>Lista de Itens</w:t>
+                                    <w:rPr>
+                                      <w:color w:val="auto"/>
+                                    </w:rPr>
+                                    <w:t>Alterar Lista de Itens</w:t>
                                   </w:r>
                                 </w:p>
                                 <w:p>
@@ -328,17 +349,17 @@
                                     <w:pStyle w:val="ListParagraph"/>
                                     <w:numPr>
                                       <w:ilvl w:val="0"/>
-                                      <w:numId w:val="5"/>
+                                      <w:numId w:val="4"/>
                                     </w:numPr>
-                                    <w:rPr/>
+                                    <w:rPr>
+                                      <w:color w:val="auto"/>
+                                    </w:rPr>
                                   </w:pPr>
                                   <w:r>
-                                    <w:rPr/>
-                                    <w:t xml:space="preserve">Refinamento requisito </w:t>
-                                  </w:r>
-                                  <w:r>
-                                    <w:rPr/>
-                                    <w:t>de Cadastros</w:t>
+                                    <w:rPr>
+                                      <w:color w:val="auto"/>
+                                    </w:rPr>
+                                    <w:t>Refinamento requisito de Cadastros</w:t>
                                   </w:r>
                                 </w:p>
                                 <w:p>
@@ -346,17 +367,17 @@
                                     <w:pStyle w:val="ListParagraph"/>
                                     <w:numPr>
                                       <w:ilvl w:val="0"/>
-                                      <w:numId w:val="5"/>
+                                      <w:numId w:val="4"/>
                                     </w:numPr>
-                                    <w:rPr/>
+                                    <w:rPr>
+                                      <w:color w:val="auto"/>
+                                    </w:rPr>
                                   </w:pPr>
                                   <w:r>
-                                    <w:rPr/>
-                                    <w:t xml:space="preserve">Projeto do caso de uso </w:t>
-                                  </w:r>
-                                  <w:r>
-                                    <w:rPr/>
-                                    <w:t xml:space="preserve">Usuários </w:t>
+                                    <w:rPr>
+                                      <w:color w:val="auto"/>
+                                    </w:rPr>
+                                    <w:t xml:space="preserve">Projeto do caso de uso Usuários </w:t>
                                   </w:r>
                                 </w:p>
                                 <w:p>
@@ -364,21 +385,17 @@
                                     <w:pStyle w:val="ListParagraph"/>
                                     <w:numPr>
                                       <w:ilvl w:val="0"/>
-                                      <w:numId w:val="5"/>
+                                      <w:numId w:val="4"/>
                                     </w:numPr>
-                                    <w:rPr/>
+                                    <w:rPr>
+                                      <w:color w:val="auto"/>
+                                    </w:rPr>
                                   </w:pPr>
                                   <w:r>
-                                    <w:rPr/>
-                                    <w:t xml:space="preserve">Projeto do caso de uso </w:t>
-                                  </w:r>
-                                  <w:r>
-                                    <w:rPr/>
-                                    <w:t xml:space="preserve">Pontos Turísticos </w:t>
-                                  </w:r>
-                                  <w:r>
-                                    <w:rPr/>
-                                    <w:t xml:space="preserve"> </w:t>
+                                    <w:rPr>
+                                      <w:color w:val="auto"/>
+                                    </w:rPr>
+                                    <w:t xml:space="preserve">Projeto do caso de uso Pontos Turísticos  </w:t>
                                   </w:r>
                                 </w:p>
                               </w:tc>
@@ -395,7 +412,7 @@
                                   </w:tcBorders>
                                   <w:shd w:fill="auto" w:val="clear"/>
                                   <w:tcMar>
-                                    <w:left w:w="103" w:type="dxa"/>
+                                    <w:left w:w="98" w:type="dxa"/>
                                   </w:tcMar>
                                   <w:vAlign w:val="center"/>
                                 </w:tcPr>
@@ -403,27 +420,15 @@
                                   <w:pPr>
                                     <w:pStyle w:val="Normal"/>
                                     <w:jc w:val="center"/>
-                                    <w:rPr/>
+                                    <w:rPr>
+                                      <w:color w:val="auto"/>
+                                    </w:rPr>
                                   </w:pPr>
                                   <w:r>
-                                    <w:rPr/>
-                                    <w:t>1</w:t>
-                                  </w:r>
-                                  <w:r>
-                                    <w:rPr/>
-                                    <w:t>1</w:t>
-                                  </w:r>
-                                  <w:r>
-                                    <w:rPr/>
-                                    <w:t>/</w:t>
-                                  </w:r>
-                                  <w:r>
-                                    <w:rPr/>
-                                    <w:t>1</w:t>
-                                  </w:r>
-                                  <w:r>
-                                    <w:rPr/>
-                                    <w:t>0/2015</w:t>
+                                    <w:rPr>
+                                      <w:color w:val="auto"/>
+                                    </w:rPr>
+                                    <w:t>11/10/2015</w:t>
                                   </w:r>
                                 </w:p>
                               </w:tc>
@@ -432,7 +437,7 @@
                               <w:trPr/>
                               <w:tc>
                                 <w:tcPr>
-                                  <w:tcW w:w="7055" w:type="dxa"/>
+                                  <w:tcW w:w="7056" w:type="dxa"/>
                                   <w:tcBorders>
                                     <w:top w:val="single" w:sz="4" w:space="0" w:color="00000A"/>
                                     <w:left w:val="single" w:sz="4" w:space="0" w:color="00000A"/>
@@ -443,7 +448,7 @@
                                   </w:tcBorders>
                                   <w:shd w:fill="auto" w:val="clear"/>
                                   <w:tcMar>
-                                    <w:left w:w="103" w:type="dxa"/>
+                                    <w:left w:w="98" w:type="dxa"/>
                                   </w:tcMar>
                                 </w:tcPr>
                                 <w:p>
@@ -451,23 +456,25 @@
                                     <w:pStyle w:val="ListParagraph"/>
                                     <w:numPr>
                                       <w:ilvl w:val="0"/>
-                                      <w:numId w:val="6"/>
+                                      <w:numId w:val="5"/>
                                     </w:numPr>
-                                    <w:rPr/>
+                                    <w:rPr>
+                                      <w:color w:val="auto"/>
+                                    </w:rPr>
                                   </w:pPr>
                                   <w:r>
-                                    <w:rPr/>
+                                    <w:rPr>
+                                      <w:color w:val="auto"/>
+                                    </w:rPr>
                                     <w:t>Implemen</w:t>
                                   </w:r>
                                   <w:bookmarkStart w:id="0" w:name="_GoBack11"/>
                                   <w:bookmarkEnd w:id="0"/>
                                   <w:r>
-                                    <w:rPr/>
-                                    <w:t xml:space="preserve">tação </w:t>
-                                  </w:r>
-                                  <w:r>
-                                    <w:rPr/>
-                                    <w:t xml:space="preserve">Pesquisar Pontos Turísticos </w:t>
+                                    <w:rPr>
+                                      <w:color w:val="auto"/>
+                                    </w:rPr>
+                                    <w:t xml:space="preserve">tação Pesquisar Pontos Turísticos </w:t>
                                   </w:r>
                                 </w:p>
                               </w:tc>
@@ -484,7 +491,7 @@
                                   </w:tcBorders>
                                   <w:shd w:fill="auto" w:val="clear"/>
                                   <w:tcMar>
-                                    <w:left w:w="103" w:type="dxa"/>
+                                    <w:left w:w="98" w:type="dxa"/>
                                   </w:tcMar>
                                   <w:vAlign w:val="center"/>
                                 </w:tcPr>
@@ -492,23 +499,15 @@
                                   <w:pPr>
                                     <w:pStyle w:val="Normal"/>
                                     <w:jc w:val="center"/>
-                                    <w:rPr/>
+                                    <w:rPr>
+                                      <w:color w:val="auto"/>
+                                    </w:rPr>
                                   </w:pPr>
                                   <w:r>
-                                    <w:rPr/>
-                                    <w:t>18</w:t>
-                                  </w:r>
-                                  <w:r>
-                                    <w:rPr/>
-                                    <w:t>/</w:t>
-                                  </w:r>
-                                  <w:r>
-                                    <w:rPr/>
-                                    <w:t>10</w:t>
-                                  </w:r>
-                                  <w:r>
-                                    <w:rPr/>
-                                    <w:t>/2015</w:t>
+                                    <w:rPr>
+                                      <w:color w:val="auto"/>
+                                    </w:rPr>
+                                    <w:t>18/10/2015</w:t>
                                   </w:r>
                                 </w:p>
                               </w:tc>
@@ -517,7 +516,7 @@
                               <w:trPr/>
                               <w:tc>
                                 <w:tcPr>
-                                  <w:tcW w:w="7055" w:type="dxa"/>
+                                  <w:tcW w:w="7056" w:type="dxa"/>
                                   <w:tcBorders>
                                     <w:top w:val="single" w:sz="4" w:space="0" w:color="00000A"/>
                                     <w:left w:val="single" w:sz="4" w:space="0" w:color="00000A"/>
@@ -528,16 +527,20 @@
                                   </w:tcBorders>
                                   <w:shd w:fill="auto" w:val="clear"/>
                                   <w:tcMar>
-                                    <w:left w:w="103" w:type="dxa"/>
+                                    <w:left w:w="98" w:type="dxa"/>
                                   </w:tcMar>
                                 </w:tcPr>
                                 <w:p>
                                   <w:pPr>
                                     <w:pStyle w:val="Normal"/>
-                                    <w:rPr/>
+                                    <w:rPr>
+                                      <w:color w:val="auto"/>
+                                    </w:rPr>
                                   </w:pPr>
                                   <w:r>
-                                    <w:rPr/>
+                                    <w:rPr>
+                                      <w:color w:val="auto"/>
+                                    </w:rPr>
                                     <w:t>Final da Iteração</w:t>
                                   </w:r>
                                 </w:p>
@@ -555,7 +558,7 @@
                                   </w:tcBorders>
                                   <w:shd w:fill="auto" w:val="clear"/>
                                   <w:tcMar>
-                                    <w:left w:w="103" w:type="dxa"/>
+                                    <w:left w:w="98" w:type="dxa"/>
                                   </w:tcMar>
                                   <w:vAlign w:val="center"/>
                                 </w:tcPr>
@@ -563,33 +566,44 @@
                                   <w:pPr>
                                     <w:pStyle w:val="Normal"/>
                                     <w:jc w:val="center"/>
-                                    <w:rPr/>
+                                    <w:rPr>
+                                      <w:color w:val="auto"/>
+                                    </w:rPr>
                                   </w:pPr>
                                   <w:r>
-                                    <w:rPr/>
-                                    <w:t>25</w:t>
-                                  </w:r>
-                                  <w:r>
-                                    <w:rPr/>
-                                    <w:t>/</w:t>
-                                  </w:r>
-                                  <w:r>
-                                    <w:rPr/>
-                                    <w:t>10</w:t>
+                                    <w:rPr>
+                                      <w:color w:val="auto"/>
+                                    </w:rPr>
+                                    <w:t>25/10</w:t>
                                   </w:r>
                                   <w:bookmarkStart w:id="1" w:name="OLE_LINK112"/>
                                   <w:bookmarkEnd w:id="1"/>
                                   <w:r>
-                                    <w:rPr/>
+                                    <w:rPr>
+                                      <w:color w:val="auto"/>
+                                    </w:rPr>
                                     <w:t>/2015</w:t>
                                   </w:r>
                                 </w:p>
                               </w:tc>
                             </w:tr>
                           </w:tbl>
+                          <w:p>
+                            <w:pPr>
+                              <w:pStyle w:val="Contedodoquadro"/>
+                              <w:rPr>
+                                <w:color w:val="auto"/>
+                              </w:rPr>
+                            </w:pPr>
+                            <w:r>
+                              <w:rPr>
+                                <w:color w:val="auto"/>
+                              </w:rPr>
+                            </w:r>
+                          </w:p>
                         </w:txbxContent>
                       </wps:txbx>
-                      <wps:bodyPr anchor="t" lIns="0" tIns="0" rIns="0" bIns="0">
+                      <wps:bodyPr lIns="0" rIns="0" tIns="0" bIns="0">
                         <a:spAutoFit/>
                       </wps:bodyPr>
                     </wps:wsp>
@@ -603,15 +617,17 @@
           </mc:Choice>
           <mc:Fallback>
             <w:pict>
-              <v:rect style="position:absolute;rotation:0;width:468pt;height:143.4pt;mso-wrap-distance-left:7.05pt;mso-wrap-distance-right:7.05pt;mso-wrap-distance-top:0pt;mso-wrap-distance-bottom:0pt;margin-top:0.05pt;mso-position-vertical-relative:text;margin-left:-5.65pt;mso-position-horizontal-relative:text">
-                <v:textbox inset="0in,0in,0in,0in">
+              <v:rect id="shape_0" ID="Quadro1" stroked="f" style="position:absolute;margin-left:-5.65pt;margin-top:0.05pt;width:467.9pt;height:155.25pt">
+                <w10:wrap type="none"/>
+                <v:fill o:detectmouseclick="t" on="false"/>
+                <v:stroke color="#3465a4" joinstyle="round" endcap="flat"/>
+                <v:textbox>
                   <w:txbxContent>
                     <w:tbl>
                       <w:tblPr>
-                        <w:tblpPr w:bottomFromText="0" w:horzAnchor="text" w:leftFromText="141" w:rightFromText="141" w:tblpX="0" w:tblpY="1" w:topFromText="0" w:vertAnchor="text"/>
                         <w:tblW w:w="5000" w:type="pct"/>
                         <w:jc w:val="left"/>
-                        <w:tblInd w:w="108" w:type="dxa"/>
+                        <w:tblInd w:w="103" w:type="dxa"/>
                         <w:tblBorders>
                           <w:top w:val="single" w:sz="4" w:space="0" w:color="00000A"/>
                           <w:left w:val="single" w:sz="4" w:space="0" w:color="00000A"/>
@@ -622,21 +638,21 @@
                         </w:tblBorders>
                         <w:tblCellMar>
                           <w:top w:w="0" w:type="dxa"/>
-                          <w:left w:w="103" w:type="dxa"/>
+                          <w:left w:w="98" w:type="dxa"/>
                           <w:bottom w:w="0" w:type="dxa"/>
                           <w:right w:w="108" w:type="dxa"/>
                         </w:tblCellMar>
                         <w:tblLook w:val="0000" w:noVBand="0" w:noHBand="0" w:lastColumn="0" w:firstColumn="0" w:lastRow="0" w:firstRow="0"/>
                       </w:tblPr>
                       <w:tblGrid>
-                        <w:gridCol w:w="7055"/>
+                        <w:gridCol w:w="7056"/>
                         <w:gridCol w:w="2304"/>
                       </w:tblGrid>
                       <w:tr>
                         <w:trPr/>
                         <w:tc>
                           <w:tcPr>
-                            <w:tcW w:w="7055" w:type="dxa"/>
+                            <w:tcW w:w="7056" w:type="dxa"/>
                             <w:tcBorders>
                               <w:top w:val="single" w:sz="4" w:space="0" w:color="00000A"/>
                               <w:left w:val="single" w:sz="4" w:space="0" w:color="00000A"/>
@@ -647,7 +663,7 @@
                             </w:tcBorders>
                             <w:shd w:color="auto" w:fill="D9D9D9" w:themeFill="background1" w:themeFillShade="d9" w:val="clear"/>
                             <w:tcMar>
-                              <w:left w:w="103" w:type="dxa"/>
+                              <w:left w:w="98" w:type="dxa"/>
                             </w:tcMar>
                             <w:vAlign w:val="center"/>
                           </w:tcPr>
@@ -655,13 +671,16 @@
                             <w:pPr>
                               <w:pStyle w:val="Normal"/>
                               <w:jc w:val="center"/>
-                              <w:rPr/>
+                              <w:rPr>
+                                <w:color w:val="auto"/>
+                              </w:rPr>
                             </w:pPr>
                             <w:r>
                               <w:rPr>
                                 <w:rFonts w:cs="Arial" w:ascii="Arial" w:hAnsi="Arial"/>
                                 <w:b/>
                                 <w:bCs/>
+                                <w:color w:val="auto"/>
                               </w:rPr>
                               <w:t>Marco</w:t>
                             </w:r>
@@ -680,7 +699,7 @@
                             </w:tcBorders>
                             <w:shd w:color="auto" w:fill="D9D9D9" w:themeFill="background1" w:themeFillShade="d9" w:val="clear"/>
                             <w:tcMar>
-                              <w:left w:w="103" w:type="dxa"/>
+                              <w:left w:w="98" w:type="dxa"/>
                             </w:tcMar>
                             <w:vAlign w:val="center"/>
                           </w:tcPr>
@@ -688,13 +707,16 @@
                             <w:pPr>
                               <w:pStyle w:val="Normal"/>
                               <w:jc w:val="center"/>
-                              <w:rPr/>
+                              <w:rPr>
+                                <w:color w:val="auto"/>
+                              </w:rPr>
                             </w:pPr>
                             <w:r>
                               <w:rPr>
                                 <w:rFonts w:cs="Arial" w:ascii="Arial" w:hAnsi="Arial"/>
                                 <w:b/>
                                 <w:bCs/>
+                                <w:color w:val="auto"/>
                               </w:rPr>
                               <w:t>Data</w:t>
                             </w:r>
@@ -705,7 +727,7 @@
                         <w:trPr/>
                         <w:tc>
                           <w:tcPr>
-                            <w:tcW w:w="7055" w:type="dxa"/>
+                            <w:tcW w:w="7056" w:type="dxa"/>
                             <w:tcBorders>
                               <w:top w:val="single" w:sz="4" w:space="0" w:color="00000A"/>
                               <w:left w:val="single" w:sz="4" w:space="0" w:color="00000A"/>
@@ -716,16 +738,20 @@
                             </w:tcBorders>
                             <w:shd w:fill="auto" w:val="clear"/>
                             <w:tcMar>
-                              <w:left w:w="103" w:type="dxa"/>
+                              <w:left w:w="98" w:type="dxa"/>
                             </w:tcMar>
                           </w:tcPr>
                           <w:p>
                             <w:pPr>
                               <w:pStyle w:val="Normal"/>
-                              <w:rPr/>
+                              <w:rPr>
+                                <w:color w:val="auto"/>
+                              </w:rPr>
                             </w:pPr>
                             <w:r>
-                              <w:rPr/>
+                              <w:rPr>
+                                <w:color w:val="auto"/>
+                              </w:rPr>
                               <w:t>Início da Iteração</w:t>
                             </w:r>
                           </w:p>
@@ -743,7 +769,7 @@
                             </w:tcBorders>
                             <w:shd w:fill="auto" w:val="clear"/>
                             <w:tcMar>
-                              <w:left w:w="103" w:type="dxa"/>
+                              <w:left w:w="98" w:type="dxa"/>
                             </w:tcMar>
                             <w:vAlign w:val="center"/>
                           </w:tcPr>
@@ -751,23 +777,15 @@
                             <w:pPr>
                               <w:pStyle w:val="Normal"/>
                               <w:jc w:val="center"/>
-                              <w:rPr/>
+                              <w:rPr>
+                                <w:color w:val="auto"/>
+                              </w:rPr>
                             </w:pPr>
                             <w:r>
-                              <w:rPr/>
-                              <w:t>04</w:t>
-                            </w:r>
-                            <w:r>
-                              <w:rPr/>
-                              <w:t>/</w:t>
-                            </w:r>
-                            <w:r>
-                              <w:rPr/>
-                              <w:t>10</w:t>
-                            </w:r>
-                            <w:r>
-                              <w:rPr/>
-                              <w:t>/2015</w:t>
+                              <w:rPr>
+                                <w:color w:val="auto"/>
+                              </w:rPr>
+                              <w:t>04/10/2015</w:t>
                             </w:r>
                           </w:p>
                         </w:tc>
@@ -776,7 +794,7 @@
                         <w:trPr/>
                         <w:tc>
                           <w:tcPr>
-                            <w:tcW w:w="7055" w:type="dxa"/>
+                            <w:tcW w:w="7056" w:type="dxa"/>
                             <w:tcBorders>
                               <w:top w:val="single" w:sz="4" w:space="0" w:color="00000A"/>
                               <w:left w:val="single" w:sz="4" w:space="0" w:color="00000A"/>
@@ -787,7 +805,7 @@
                             </w:tcBorders>
                             <w:shd w:fill="auto" w:val="clear"/>
                             <w:tcMar>
-                              <w:left w:w="103" w:type="dxa"/>
+                              <w:left w:w="98" w:type="dxa"/>
                             </w:tcMar>
                           </w:tcPr>
                           <w:p>
@@ -795,12 +813,16 @@
                               <w:pStyle w:val="ListParagraph"/>
                               <w:numPr>
                                 <w:ilvl w:val="0"/>
-                                <w:numId w:val="5"/>
+                                <w:numId w:val="4"/>
                               </w:numPr>
-                              <w:rPr/>
+                              <w:rPr>
+                                <w:color w:val="auto"/>
+                              </w:rPr>
                             </w:pPr>
                             <w:r>
-                              <w:rPr/>
+                              <w:rPr>
+                                <w:color w:val="auto"/>
+                              </w:rPr>
                               <w:t>Alterar Plano projeto</w:t>
                             </w:r>
                           </w:p>
@@ -809,12 +831,16 @@
                               <w:pStyle w:val="ListParagraph"/>
                               <w:numPr>
                                 <w:ilvl w:val="0"/>
-                                <w:numId w:val="5"/>
+                                <w:numId w:val="4"/>
                               </w:numPr>
-                              <w:rPr/>
+                              <w:rPr>
+                                <w:color w:val="auto"/>
+                              </w:rPr>
                             </w:pPr>
                             <w:r>
-                              <w:rPr/>
+                              <w:rPr>
+                                <w:color w:val="auto"/>
+                              </w:rPr>
                               <w:t>Criar Plano de Interação E1</w:t>
                             </w:r>
                           </w:p>
@@ -823,12 +849,16 @@
                               <w:pStyle w:val="ListParagraph"/>
                               <w:numPr>
                                 <w:ilvl w:val="0"/>
-                                <w:numId w:val="5"/>
+                                <w:numId w:val="4"/>
                               </w:numPr>
-                              <w:rPr/>
+                              <w:rPr>
+                                <w:color w:val="auto"/>
+                              </w:rPr>
                             </w:pPr>
                             <w:r>
-                              <w:rPr/>
+                              <w:rPr>
+                                <w:color w:val="auto"/>
+                              </w:rPr>
                               <w:t>Atualizar Riscos</w:t>
                             </w:r>
                           </w:p>
@@ -837,17 +867,17 @@
                               <w:pStyle w:val="ListParagraph"/>
                               <w:numPr>
                                 <w:ilvl w:val="0"/>
-                                <w:numId w:val="5"/>
+                                <w:numId w:val="4"/>
                               </w:numPr>
-                              <w:rPr/>
+                              <w:rPr>
+                                <w:color w:val="auto"/>
+                              </w:rPr>
                             </w:pPr>
                             <w:r>
-                              <w:rPr/>
-                              <w:t xml:space="preserve">Alterar </w:t>
-                            </w:r>
-                            <w:r>
-                              <w:rPr/>
-                              <w:t>Lista de Itens</w:t>
+                              <w:rPr>
+                                <w:color w:val="auto"/>
+                              </w:rPr>
+                              <w:t>Alterar Lista de Itens</w:t>
                             </w:r>
                           </w:p>
                           <w:p>
@@ -855,17 +885,17 @@
                               <w:pStyle w:val="ListParagraph"/>
                               <w:numPr>
                                 <w:ilvl w:val="0"/>
-                                <w:numId w:val="5"/>
+                                <w:numId w:val="4"/>
                               </w:numPr>
-                              <w:rPr/>
+                              <w:rPr>
+                                <w:color w:val="auto"/>
+                              </w:rPr>
                             </w:pPr>
                             <w:r>
-                              <w:rPr/>
-                              <w:t xml:space="preserve">Refinamento requisito </w:t>
-                            </w:r>
-                            <w:r>
-                              <w:rPr/>
-                              <w:t>de Cadastros</w:t>
+                              <w:rPr>
+                                <w:color w:val="auto"/>
+                              </w:rPr>
+                              <w:t>Refinamento requisito de Cadastros</w:t>
                             </w:r>
                           </w:p>
                           <w:p>
@@ -873,17 +903,17 @@
                               <w:pStyle w:val="ListParagraph"/>
                               <w:numPr>
                                 <w:ilvl w:val="0"/>
-                                <w:numId w:val="5"/>
+                                <w:numId w:val="4"/>
                               </w:numPr>
-                              <w:rPr/>
+                              <w:rPr>
+                                <w:color w:val="auto"/>
+                              </w:rPr>
                             </w:pPr>
                             <w:r>
-                              <w:rPr/>
-                              <w:t xml:space="preserve">Projeto do caso de uso </w:t>
-                            </w:r>
-                            <w:r>
-                              <w:rPr/>
-                              <w:t xml:space="preserve">Usuários </w:t>
+                              <w:rPr>
+                                <w:color w:val="auto"/>
+                              </w:rPr>
+                              <w:t xml:space="preserve">Projeto do caso de uso Usuários </w:t>
                             </w:r>
                           </w:p>
                           <w:p>
@@ -891,21 +921,17 @@
                               <w:pStyle w:val="ListParagraph"/>
                               <w:numPr>
                                 <w:ilvl w:val="0"/>
-                                <w:numId w:val="5"/>
+                                <w:numId w:val="4"/>
                               </w:numPr>
-                              <w:rPr/>
+                              <w:rPr>
+                                <w:color w:val="auto"/>
+                              </w:rPr>
                             </w:pPr>
                             <w:r>
-                              <w:rPr/>
-                              <w:t xml:space="preserve">Projeto do caso de uso </w:t>
-                            </w:r>
-                            <w:r>
-                              <w:rPr/>
-                              <w:t xml:space="preserve">Pontos Turísticos </w:t>
-                            </w:r>
-                            <w:r>
-                              <w:rPr/>
-                              <w:t xml:space="preserve"> </w:t>
+                              <w:rPr>
+                                <w:color w:val="auto"/>
+                              </w:rPr>
+                              <w:t xml:space="preserve">Projeto do caso de uso Pontos Turísticos  </w:t>
                             </w:r>
                           </w:p>
                         </w:tc>
@@ -922,7 +948,7 @@
                             </w:tcBorders>
                             <w:shd w:fill="auto" w:val="clear"/>
                             <w:tcMar>
-                              <w:left w:w="103" w:type="dxa"/>
+                              <w:left w:w="98" w:type="dxa"/>
                             </w:tcMar>
                             <w:vAlign w:val="center"/>
                           </w:tcPr>
@@ -930,27 +956,15 @@
                             <w:pPr>
                               <w:pStyle w:val="Normal"/>
                               <w:jc w:val="center"/>
-                              <w:rPr/>
+                              <w:rPr>
+                                <w:color w:val="auto"/>
+                              </w:rPr>
                             </w:pPr>
                             <w:r>
-                              <w:rPr/>
-                              <w:t>1</w:t>
-                            </w:r>
-                            <w:r>
-                              <w:rPr/>
-                              <w:t>1</w:t>
-                            </w:r>
-                            <w:r>
-                              <w:rPr/>
-                              <w:t>/</w:t>
-                            </w:r>
-                            <w:r>
-                              <w:rPr/>
-                              <w:t>1</w:t>
-                            </w:r>
-                            <w:r>
-                              <w:rPr/>
-                              <w:t>0/2015</w:t>
+                              <w:rPr>
+                                <w:color w:val="auto"/>
+                              </w:rPr>
+                              <w:t>11/10/2015</w:t>
                             </w:r>
                           </w:p>
                         </w:tc>
@@ -959,7 +973,7 @@
                         <w:trPr/>
                         <w:tc>
                           <w:tcPr>
-                            <w:tcW w:w="7055" w:type="dxa"/>
+                            <w:tcW w:w="7056" w:type="dxa"/>
                             <w:tcBorders>
                               <w:top w:val="single" w:sz="4" w:space="0" w:color="00000A"/>
                               <w:left w:val="single" w:sz="4" w:space="0" w:color="00000A"/>
@@ -970,7 +984,7 @@
                             </w:tcBorders>
                             <w:shd w:fill="auto" w:val="clear"/>
                             <w:tcMar>
-                              <w:left w:w="103" w:type="dxa"/>
+                              <w:left w:w="98" w:type="dxa"/>
                             </w:tcMar>
                           </w:tcPr>
                           <w:p>
@@ -978,23 +992,25 @@
                               <w:pStyle w:val="ListParagraph"/>
                               <w:numPr>
                                 <w:ilvl w:val="0"/>
-                                <w:numId w:val="6"/>
+                                <w:numId w:val="5"/>
                               </w:numPr>
-                              <w:rPr/>
+                              <w:rPr>
+                                <w:color w:val="auto"/>
+                              </w:rPr>
                             </w:pPr>
                             <w:r>
-                              <w:rPr/>
+                              <w:rPr>
+                                <w:color w:val="auto"/>
+                              </w:rPr>
                               <w:t>Implemen</w:t>
                             </w:r>
                             <w:bookmarkStart w:id="2" w:name="_GoBack11"/>
                             <w:bookmarkEnd w:id="2"/>
                             <w:r>
-                              <w:rPr/>
-                              <w:t xml:space="preserve">tação </w:t>
-                            </w:r>
-                            <w:r>
-                              <w:rPr/>
-                              <w:t xml:space="preserve">Pesquisar Pontos Turísticos </w:t>
+                              <w:rPr>
+                                <w:color w:val="auto"/>
+                              </w:rPr>
+                              <w:t xml:space="preserve">tação Pesquisar Pontos Turísticos </w:t>
                             </w:r>
                           </w:p>
                         </w:tc>
@@ -1011,7 +1027,7 @@
                             </w:tcBorders>
                             <w:shd w:fill="auto" w:val="clear"/>
                             <w:tcMar>
-                              <w:left w:w="103" w:type="dxa"/>
+                              <w:left w:w="98" w:type="dxa"/>
                             </w:tcMar>
                             <w:vAlign w:val="center"/>
                           </w:tcPr>
@@ -1019,23 +1035,15 @@
                             <w:pPr>
                               <w:pStyle w:val="Normal"/>
                               <w:jc w:val="center"/>
-                              <w:rPr/>
+                              <w:rPr>
+                                <w:color w:val="auto"/>
+                              </w:rPr>
                             </w:pPr>
                             <w:r>
-                              <w:rPr/>
-                              <w:t>18</w:t>
-                            </w:r>
-                            <w:r>
-                              <w:rPr/>
-                              <w:t>/</w:t>
-                            </w:r>
-                            <w:r>
-                              <w:rPr/>
-                              <w:t>10</w:t>
-                            </w:r>
-                            <w:r>
-                              <w:rPr/>
-                              <w:t>/2015</w:t>
+                              <w:rPr>
+                                <w:color w:val="auto"/>
+                              </w:rPr>
+                              <w:t>18/10/2015</w:t>
                             </w:r>
                           </w:p>
                         </w:tc>
@@ -1044,7 +1052,7 @@
                         <w:trPr/>
                         <w:tc>
                           <w:tcPr>
-                            <w:tcW w:w="7055" w:type="dxa"/>
+                            <w:tcW w:w="7056" w:type="dxa"/>
                             <w:tcBorders>
                               <w:top w:val="single" w:sz="4" w:space="0" w:color="00000A"/>
                               <w:left w:val="single" w:sz="4" w:space="0" w:color="00000A"/>
@@ -1055,16 +1063,20 @@
                             </w:tcBorders>
                             <w:shd w:fill="auto" w:val="clear"/>
                             <w:tcMar>
-                              <w:left w:w="103" w:type="dxa"/>
+                              <w:left w:w="98" w:type="dxa"/>
                             </w:tcMar>
                           </w:tcPr>
                           <w:p>
                             <w:pPr>
                               <w:pStyle w:val="Normal"/>
-                              <w:rPr/>
+                              <w:rPr>
+                                <w:color w:val="auto"/>
+                              </w:rPr>
                             </w:pPr>
                             <w:r>
-                              <w:rPr/>
+                              <w:rPr>
+                                <w:color w:val="auto"/>
+                              </w:rPr>
                               <w:t>Final da Iteração</w:t>
                             </w:r>
                           </w:p>
@@ -1082,7 +1094,7 @@
                             </w:tcBorders>
                             <w:shd w:fill="auto" w:val="clear"/>
                             <w:tcMar>
-                              <w:left w:w="103" w:type="dxa"/>
+                              <w:left w:w="98" w:type="dxa"/>
                             </w:tcMar>
                             <w:vAlign w:val="center"/>
                           </w:tcPr>
@@ -1090,37 +1102,51 @@
                             <w:pPr>
                               <w:pStyle w:val="Normal"/>
                               <w:jc w:val="center"/>
-                              <w:rPr/>
+                              <w:rPr>
+                                <w:color w:val="auto"/>
+                              </w:rPr>
                             </w:pPr>
                             <w:r>
-                              <w:rPr/>
-                              <w:t>25</w:t>
-                            </w:r>
-                            <w:r>
-                              <w:rPr/>
-                              <w:t>/</w:t>
-                            </w:r>
-                            <w:r>
-                              <w:rPr/>
-                              <w:t>10</w:t>
+                              <w:rPr>
+                                <w:color w:val="auto"/>
+                              </w:rPr>
+                              <w:t>25/10</w:t>
                             </w:r>
                             <w:bookmarkStart w:id="3" w:name="OLE_LINK112"/>
                             <w:bookmarkEnd w:id="3"/>
                             <w:r>
-                              <w:rPr/>
+                              <w:rPr>
+                                <w:color w:val="auto"/>
+                              </w:rPr>
                               <w:t>/2015</w:t>
                             </w:r>
                           </w:p>
                         </w:tc>
                       </w:tr>
                     </w:tbl>
+                    <w:p>
+                      <w:pPr>
+                        <w:pStyle w:val="Contedodoquadro"/>
+                        <w:rPr>
+                          <w:color w:val="auto"/>
+                        </w:rPr>
+                      </w:pPr>
+                      <w:r>
+                        <w:rPr>
+                          <w:color w:val="auto"/>
+                        </w:rPr>
+                      </w:r>
+                    </w:p>
                   </w:txbxContent>
                 </v:textbox>
-                <w10:wrap type="square"/>
               </v:rect>
             </w:pict>
           </mc:Fallback>
         </mc:AlternateContent>
+      </w:r>
+      <w:r>
+        <w:rPr/>
+        <w:br/>
       </w:r>
     </w:p>
     <w:p>
@@ -1147,17 +1173,13 @@
         <w:pStyle w:val="ListParagraph"/>
         <w:numPr>
           <w:ilvl w:val="0"/>
-          <w:numId w:val="7"/>
+          <w:numId w:val="6"/>
         </w:numPr>
         <w:rPr/>
       </w:pPr>
       <w:r>
         <w:rPr/>
-        <w:t xml:space="preserve">Refinar os requisitos de </w:t>
-      </w:r>
-      <w:r>
-        <w:rPr/>
-        <w:t>Pesquisar Pontos Turísticos</w:t>
+        <w:t>Refinar os requisitos de Pesquisar Pontos Turísticos</w:t>
       </w:r>
     </w:p>
     <w:p>
@@ -1165,7 +1187,7 @@
         <w:pStyle w:val="ListParagraph"/>
         <w:numPr>
           <w:ilvl w:val="0"/>
-          <w:numId w:val="7"/>
+          <w:numId w:val="6"/>
         </w:numPr>
         <w:rPr/>
       </w:pPr>
@@ -1179,7 +1201,7 @@
         <w:pStyle w:val="ListParagraph"/>
         <w:numPr>
           <w:ilvl w:val="0"/>
-          <w:numId w:val="7"/>
+          <w:numId w:val="6"/>
         </w:numPr>
         <w:rPr/>
       </w:pPr>
@@ -1226,7 +1248,7 @@
         </w:tblBorders>
         <w:tblCellMar>
           <w:top w:w="0" w:type="dxa"/>
-          <w:left w:w="108" w:type="dxa"/>
+          <w:left w:w="103" w:type="dxa"/>
           <w:bottom w:w="0" w:type="dxa"/>
           <w:right w:w="108" w:type="dxa"/>
         </w:tblCellMar>
@@ -1259,7 +1281,7 @@
             </w:tcBorders>
             <w:shd w:color="auto" w:fill="D9D9D9" w:val="clear"/>
             <w:tcMar>
-              <w:left w:w="108" w:type="dxa"/>
+              <w:left w:w="103" w:type="dxa"/>
             </w:tcMar>
             <w:vAlign w:val="center"/>
           </w:tcPr>
@@ -1303,7 +1325,7 @@
             </w:tcBorders>
             <w:shd w:color="auto" w:fill="D9D9D9" w:val="clear"/>
             <w:tcMar>
-              <w:left w:w="105" w:type="dxa"/>
+              <w:left w:w="97" w:type="dxa"/>
             </w:tcMar>
             <w:vAlign w:val="center"/>
           </w:tcPr>
@@ -1347,7 +1369,7 @@
             </w:tcBorders>
             <w:shd w:color="auto" w:fill="D9D9D9" w:val="clear"/>
             <w:tcMar>
-              <w:left w:w="105" w:type="dxa"/>
+              <w:left w:w="97" w:type="dxa"/>
             </w:tcMar>
             <w:vAlign w:val="center"/>
           </w:tcPr>
@@ -1391,7 +1413,7 @@
             </w:tcBorders>
             <w:shd w:color="auto" w:fill="D9D9D9" w:val="clear"/>
             <w:tcMar>
-              <w:left w:w="105" w:type="dxa"/>
+              <w:left w:w="97" w:type="dxa"/>
             </w:tcMar>
             <w:vAlign w:val="center"/>
           </w:tcPr>
@@ -1435,7 +1457,7 @@
             </w:tcBorders>
             <w:shd w:color="auto" w:fill="D9D9D9" w:val="clear"/>
             <w:tcMar>
-              <w:left w:w="105" w:type="dxa"/>
+              <w:left w:w="97" w:type="dxa"/>
             </w:tcMar>
             <w:vAlign w:val="center"/>
           </w:tcPr>
@@ -1479,7 +1501,7 @@
             </w:tcBorders>
             <w:shd w:color="auto" w:fill="D9D9D9" w:val="clear"/>
             <w:tcMar>
-              <w:left w:w="105" w:type="dxa"/>
+              <w:left w:w="97" w:type="dxa"/>
             </w:tcMar>
             <w:vAlign w:val="center"/>
           </w:tcPr>
@@ -1523,7 +1545,7 @@
             </w:tcBorders>
             <w:shd w:color="auto" w:fill="D9D9D9" w:val="clear"/>
             <w:tcMar>
-              <w:left w:w="105" w:type="dxa"/>
+              <w:left w:w="97" w:type="dxa"/>
             </w:tcMar>
             <w:vAlign w:val="center"/>
           </w:tcPr>
@@ -1567,7 +1589,7 @@
             </w:tcBorders>
             <w:shd w:color="auto" w:fill="D9D9D9" w:val="clear"/>
             <w:tcMar>
-              <w:left w:w="105" w:type="dxa"/>
+              <w:left w:w="97" w:type="dxa"/>
             </w:tcMar>
             <w:vAlign w:val="center"/>
           </w:tcPr>
@@ -1616,22 +1638,18 @@
             </w:tcBorders>
             <w:shd w:fill="auto" w:val="clear"/>
             <w:tcMar>
-              <w:left w:w="108" w:type="dxa"/>
-            </w:tcMar>
-            <w:vAlign w:val="center"/>
-          </w:tcPr>
-          <w:p>
-            <w:pPr>
-              <w:pStyle w:val="Normal"/>
-              <w:rPr/>
-            </w:pPr>
-            <w:r>
-              <w:rPr/>
-              <w:t xml:space="preserve">Refinamento do caso de uso </w:t>
-            </w:r>
-            <w:r>
-              <w:rPr/>
-              <w:t>Cadastro de Usuários</w:t>
+              <w:left w:w="103" w:type="dxa"/>
+            </w:tcMar>
+            <w:vAlign w:val="center"/>
+          </w:tcPr>
+          <w:p>
+            <w:pPr>
+              <w:pStyle w:val="Normal"/>
+              <w:rPr/>
+            </w:pPr>
+            <w:r>
+              <w:rPr/>
+              <w:t>Refinamento do caso de uso Cadastro de Usuários</w:t>
             </w:r>
           </w:p>
         </w:tc>
@@ -1648,7 +1666,7 @@
             </w:tcBorders>
             <w:shd w:fill="auto" w:val="clear"/>
             <w:tcMar>
-              <w:left w:w="105" w:type="dxa"/>
+              <w:left w:w="97" w:type="dxa"/>
             </w:tcMar>
             <w:vAlign w:val="center"/>
           </w:tcPr>
@@ -1677,7 +1695,7 @@
             </w:tcBorders>
             <w:shd w:fill="auto" w:val="clear"/>
             <w:tcMar>
-              <w:left w:w="105" w:type="dxa"/>
+              <w:left w:w="97" w:type="dxa"/>
             </w:tcMar>
             <w:vAlign w:val="center"/>
           </w:tcPr>
@@ -1706,7 +1724,7 @@
             </w:tcBorders>
             <w:shd w:fill="auto" w:val="clear"/>
             <w:tcMar>
-              <w:left w:w="105" w:type="dxa"/>
+              <w:left w:w="97" w:type="dxa"/>
             </w:tcMar>
             <w:vAlign w:val="center"/>
           </w:tcPr>
@@ -1735,7 +1753,7 @@
             </w:tcBorders>
             <w:shd w:fill="auto" w:val="clear"/>
             <w:tcMar>
-              <w:left w:w="105" w:type="dxa"/>
+              <w:left w:w="97" w:type="dxa"/>
             </w:tcMar>
             <w:vAlign w:val="center"/>
           </w:tcPr>
@@ -1764,7 +1782,7 @@
             </w:tcBorders>
             <w:shd w:fill="auto" w:val="clear"/>
             <w:tcMar>
-              <w:left w:w="105" w:type="dxa"/>
+              <w:left w:w="97" w:type="dxa"/>
             </w:tcMar>
             <w:vAlign w:val="center"/>
           </w:tcPr>
@@ -1793,7 +1811,7 @@
             </w:tcBorders>
             <w:shd w:fill="auto" w:val="clear"/>
             <w:tcMar>
-              <w:left w:w="105" w:type="dxa"/>
+              <w:left w:w="97" w:type="dxa"/>
             </w:tcMar>
             <w:vAlign w:val="center"/>
           </w:tcPr>
@@ -1822,239 +1840,7 @@
             </w:tcBorders>
             <w:shd w:fill="auto" w:val="clear"/>
             <w:tcMar>
-              <w:left w:w="105" w:type="dxa"/>
-            </w:tcMar>
-            <w:vAlign w:val="center"/>
-          </w:tcPr>
-          <w:p>
-            <w:pPr>
-              <w:pStyle w:val="Normal"/>
-              <w:jc w:val="center"/>
-              <w:rPr/>
-            </w:pPr>
-            <w:r>
-              <w:rPr/>
-              <w:t>2</w:t>
-            </w:r>
-          </w:p>
-        </w:tc>
-      </w:tr>
-      <w:tr>
-        <w:trPr>
-          <w:trHeight w:val="255" w:hRule="atLeast"/>
-        </w:trPr>
-        <w:tc>
-          <w:tcPr>
-            <w:tcW w:w="2281" w:type="dxa"/>
-            <w:tcBorders>
-              <w:left w:val="single" w:sz="4" w:space="0" w:color="000001"/>
-              <w:bottom w:val="single" w:sz="6" w:space="0" w:color="000001"/>
-              <w:right w:val="single" w:sz="6" w:space="0" w:color="000001"/>
-              <w:insideH w:val="single" w:sz="6" w:space="0" w:color="000001"/>
-              <w:insideV w:val="single" w:sz="6" w:space="0" w:color="000001"/>
-            </w:tcBorders>
-            <w:shd w:fill="auto" w:val="clear"/>
-            <w:tcMar>
-              <w:left w:w="108" w:type="dxa"/>
-            </w:tcMar>
-            <w:vAlign w:val="center"/>
-          </w:tcPr>
-          <w:p>
-            <w:pPr>
-              <w:pStyle w:val="Normal"/>
-              <w:rPr/>
-            </w:pPr>
-            <w:r>
-              <w:rPr/>
-              <w:t xml:space="preserve">Refinamento do caso de uso </w:t>
-            </w:r>
-            <w:r>
-              <w:rPr/>
-              <w:t>Cadastro Pontos Turísticos</w:t>
-            </w:r>
-          </w:p>
-        </w:tc>
-        <w:tc>
-          <w:tcPr>
-            <w:tcW w:w="1134" w:type="dxa"/>
-            <w:tcBorders>
-              <w:left w:val="single" w:sz="6" w:space="0" w:color="000001"/>
-              <w:bottom w:val="single" w:sz="6" w:space="0" w:color="000001"/>
-              <w:right w:val="single" w:sz="6" w:space="0" w:color="000001"/>
-              <w:insideH w:val="single" w:sz="6" w:space="0" w:color="000001"/>
-              <w:insideV w:val="single" w:sz="6" w:space="0" w:color="000001"/>
-            </w:tcBorders>
-            <w:shd w:fill="auto" w:val="clear"/>
-            <w:tcMar>
-              <w:left w:w="105" w:type="dxa"/>
-            </w:tcMar>
-            <w:vAlign w:val="center"/>
-          </w:tcPr>
-          <w:p>
-            <w:pPr>
-              <w:pStyle w:val="Normal"/>
-              <w:jc w:val="center"/>
-              <w:rPr/>
-            </w:pPr>
-            <w:r>
-              <w:rPr/>
-              <w:t>Alta</w:t>
-            </w:r>
-          </w:p>
-        </w:tc>
-        <w:tc>
-          <w:tcPr>
-            <w:tcW w:w="993" w:type="dxa"/>
-            <w:tcBorders>
-              <w:left w:val="single" w:sz="6" w:space="0" w:color="000001"/>
-              <w:bottom w:val="single" w:sz="6" w:space="0" w:color="000001"/>
-              <w:right w:val="single" w:sz="6" w:space="0" w:color="000001"/>
-              <w:insideH w:val="single" w:sz="6" w:space="0" w:color="000001"/>
-              <w:insideV w:val="single" w:sz="6" w:space="0" w:color="000001"/>
-            </w:tcBorders>
-            <w:shd w:fill="auto" w:val="clear"/>
-            <w:tcMar>
-              <w:left w:w="105" w:type="dxa"/>
-            </w:tcMar>
-            <w:vAlign w:val="center"/>
-          </w:tcPr>
-          <w:p>
-            <w:pPr>
-              <w:pStyle w:val="Normal"/>
-              <w:jc w:val="center"/>
-              <w:rPr/>
-            </w:pPr>
-            <w:r>
-              <w:rPr/>
-              <w:t>2</w:t>
-            </w:r>
-          </w:p>
-        </w:tc>
-        <w:tc>
-          <w:tcPr>
-            <w:tcW w:w="1134" w:type="dxa"/>
-            <w:tcBorders>
-              <w:left w:val="single" w:sz="6" w:space="0" w:color="000001"/>
-              <w:bottom w:val="single" w:sz="6" w:space="0" w:color="000001"/>
-              <w:right w:val="single" w:sz="6" w:space="0" w:color="000001"/>
-              <w:insideH w:val="single" w:sz="6" w:space="0" w:color="000001"/>
-              <w:insideV w:val="single" w:sz="6" w:space="0" w:color="000001"/>
-            </w:tcBorders>
-            <w:shd w:fill="auto" w:val="clear"/>
-            <w:tcMar>
-              <w:left w:w="105" w:type="dxa"/>
-            </w:tcMar>
-            <w:vAlign w:val="center"/>
-          </w:tcPr>
-          <w:p>
-            <w:pPr>
-              <w:pStyle w:val="Normal"/>
-              <w:jc w:val="center"/>
-              <w:rPr/>
-            </w:pPr>
-            <w:r>
-              <w:rPr/>
-              <w:t>Iniciado</w:t>
-            </w:r>
-          </w:p>
-        </w:tc>
-        <w:tc>
-          <w:tcPr>
-            <w:tcW w:w="708" w:type="dxa"/>
-            <w:tcBorders>
-              <w:left w:val="single" w:sz="6" w:space="0" w:color="000001"/>
-              <w:bottom w:val="single" w:sz="6" w:space="0" w:color="000001"/>
-              <w:right w:val="single" w:sz="6" w:space="0" w:color="000001"/>
-              <w:insideH w:val="single" w:sz="6" w:space="0" w:color="000001"/>
-              <w:insideV w:val="single" w:sz="6" w:space="0" w:color="000001"/>
-            </w:tcBorders>
-            <w:shd w:fill="auto" w:val="clear"/>
-            <w:tcMar>
-              <w:left w:w="105" w:type="dxa"/>
-            </w:tcMar>
-            <w:vAlign w:val="center"/>
-          </w:tcPr>
-          <w:p>
-            <w:pPr>
-              <w:pStyle w:val="Normal"/>
-              <w:jc w:val="center"/>
-              <w:rPr/>
-            </w:pPr>
-            <w:r>
-              <w:rPr/>
-              <w:t>E1</w:t>
-            </w:r>
-          </w:p>
-        </w:tc>
-        <w:tc>
-          <w:tcPr>
-            <w:tcW w:w="993" w:type="dxa"/>
-            <w:tcBorders>
-              <w:left w:val="single" w:sz="6" w:space="0" w:color="000001"/>
-              <w:bottom w:val="single" w:sz="6" w:space="0" w:color="000001"/>
-              <w:right w:val="single" w:sz="6" w:space="0" w:color="000001"/>
-              <w:insideH w:val="single" w:sz="6" w:space="0" w:color="000001"/>
-              <w:insideV w:val="single" w:sz="6" w:space="0" w:color="000001"/>
-            </w:tcBorders>
-            <w:shd w:fill="auto" w:val="clear"/>
-            <w:tcMar>
-              <w:left w:w="105" w:type="dxa"/>
-            </w:tcMar>
-            <w:vAlign w:val="center"/>
-          </w:tcPr>
-          <w:p>
-            <w:pPr>
-              <w:pStyle w:val="Normal"/>
-              <w:jc w:val="center"/>
-              <w:rPr/>
-            </w:pPr>
-            <w:r>
-              <w:rPr/>
-              <w:t>Waltson/Ivson</w:t>
-            </w:r>
-          </w:p>
-        </w:tc>
-        <w:tc>
-          <w:tcPr>
-            <w:tcW w:w="1275" w:type="dxa"/>
-            <w:tcBorders>
-              <w:left w:val="single" w:sz="6" w:space="0" w:color="000001"/>
-              <w:bottom w:val="single" w:sz="6" w:space="0" w:color="000001"/>
-              <w:right w:val="single" w:sz="6" w:space="0" w:color="000001"/>
-              <w:insideH w:val="single" w:sz="6" w:space="0" w:color="000001"/>
-              <w:insideV w:val="single" w:sz="6" w:space="0" w:color="000001"/>
-            </w:tcBorders>
-            <w:shd w:fill="auto" w:val="clear"/>
-            <w:tcMar>
-              <w:left w:w="105" w:type="dxa"/>
-            </w:tcMar>
-            <w:vAlign w:val="center"/>
-          </w:tcPr>
-          <w:p>
-            <w:pPr>
-              <w:pStyle w:val="Normal"/>
-              <w:jc w:val="center"/>
-              <w:rPr/>
-            </w:pPr>
-            <w:r>
-              <w:rPr/>
-              <w:t>2</w:t>
-            </w:r>
-          </w:p>
-        </w:tc>
-        <w:tc>
-          <w:tcPr>
-            <w:tcW w:w="1274" w:type="dxa"/>
-            <w:tcBorders>
-              <w:left w:val="single" w:sz="6" w:space="0" w:color="000001"/>
-              <w:bottom w:val="single" w:sz="6" w:space="0" w:color="000001"/>
-              <w:right w:val="single" w:sz="4" w:space="0" w:color="000001"/>
-              <w:insideH w:val="single" w:sz="6" w:space="0" w:color="000001"/>
-              <w:insideV w:val="single" w:sz="4" w:space="0" w:color="000001"/>
-            </w:tcBorders>
-            <w:shd w:fill="auto" w:val="clear"/>
-            <w:tcMar>
-              <w:left w:w="105" w:type="dxa"/>
+              <w:left w:w="97" w:type="dxa"/>
             </w:tcMar>
             <w:vAlign w:val="center"/>
           </w:tcPr>
@@ -2088,22 +1874,18 @@
             </w:tcBorders>
             <w:shd w:fill="auto" w:val="clear"/>
             <w:tcMar>
-              <w:left w:w="108" w:type="dxa"/>
-            </w:tcMar>
-            <w:vAlign w:val="center"/>
-          </w:tcPr>
-          <w:p>
-            <w:pPr>
-              <w:pStyle w:val="Normal"/>
-              <w:rPr/>
-            </w:pPr>
-            <w:r>
-              <w:rPr/>
-              <w:t>Atualizar</w:t>
-            </w:r>
-            <w:r>
-              <w:rPr/>
-              <w:t xml:space="preserve"> Lista de Riscos</w:t>
+              <w:left w:w="103" w:type="dxa"/>
+            </w:tcMar>
+            <w:vAlign w:val="center"/>
+          </w:tcPr>
+          <w:p>
+            <w:pPr>
+              <w:pStyle w:val="Normal"/>
+              <w:rPr/>
+            </w:pPr>
+            <w:r>
+              <w:rPr/>
+              <w:t>Refinamento do caso de uso Cadastro Pontos Turísticos</w:t>
             </w:r>
           </w:p>
         </w:tc>
@@ -2120,7 +1902,7 @@
             </w:tcBorders>
             <w:shd w:fill="auto" w:val="clear"/>
             <w:tcMar>
-              <w:left w:w="105" w:type="dxa"/>
+              <w:left w:w="97" w:type="dxa"/>
             </w:tcMar>
             <w:vAlign w:val="center"/>
           </w:tcPr>
@@ -2149,7 +1931,7 @@
             </w:tcBorders>
             <w:shd w:fill="auto" w:val="clear"/>
             <w:tcMar>
-              <w:left w:w="105" w:type="dxa"/>
+              <w:left w:w="97" w:type="dxa"/>
             </w:tcMar>
             <w:vAlign w:val="center"/>
           </w:tcPr>
@@ -2161,7 +1943,7 @@
             </w:pPr>
             <w:r>
               <w:rPr/>
-              <w:t>1</w:t>
+              <w:t>2</w:t>
             </w:r>
           </w:p>
         </w:tc>
@@ -2178,7 +1960,7 @@
             </w:tcBorders>
             <w:shd w:fill="auto" w:val="clear"/>
             <w:tcMar>
-              <w:left w:w="105" w:type="dxa"/>
+              <w:left w:w="97" w:type="dxa"/>
             </w:tcMar>
             <w:vAlign w:val="center"/>
           </w:tcPr>
@@ -2207,7 +1989,7 @@
             </w:tcBorders>
             <w:shd w:fill="auto" w:val="clear"/>
             <w:tcMar>
-              <w:left w:w="105" w:type="dxa"/>
+              <w:left w:w="97" w:type="dxa"/>
             </w:tcMar>
             <w:vAlign w:val="center"/>
           </w:tcPr>
@@ -2236,7 +2018,7 @@
             </w:tcBorders>
             <w:shd w:fill="auto" w:val="clear"/>
             <w:tcMar>
-              <w:left w:w="105" w:type="dxa"/>
+              <w:left w:w="97" w:type="dxa"/>
             </w:tcMar>
             <w:vAlign w:val="center"/>
           </w:tcPr>
@@ -2265,7 +2047,7 @@
             </w:tcBorders>
             <w:shd w:fill="auto" w:val="clear"/>
             <w:tcMar>
-              <w:left w:w="105" w:type="dxa"/>
+              <w:left w:w="97" w:type="dxa"/>
             </w:tcMar>
             <w:vAlign w:val="center"/>
           </w:tcPr>
@@ -2277,7 +2059,7 @@
             </w:pPr>
             <w:r>
               <w:rPr/>
-              <w:t>1/2 de hora</w:t>
+              <w:t>2</w:t>
             </w:r>
           </w:p>
         </w:tc>
@@ -2294,7 +2076,7 @@
             </w:tcBorders>
             <w:shd w:fill="auto" w:val="clear"/>
             <w:tcMar>
-              <w:left w:w="105" w:type="dxa"/>
+              <w:left w:w="97" w:type="dxa"/>
             </w:tcMar>
             <w:vAlign w:val="center"/>
           </w:tcPr>
@@ -2306,7 +2088,7 @@
             </w:pPr>
             <w:r>
               <w:rPr/>
-              <w:t>1</w:t>
+              <w:t>2</w:t>
             </w:r>
           </w:p>
         </w:tc>
@@ -2328,18 +2110,18 @@
             </w:tcBorders>
             <w:shd w:fill="auto" w:val="clear"/>
             <w:tcMar>
-              <w:left w:w="108" w:type="dxa"/>
-            </w:tcMar>
-            <w:vAlign w:val="center"/>
-          </w:tcPr>
-          <w:p>
-            <w:pPr>
-              <w:pStyle w:val="Normal"/>
-              <w:rPr/>
-            </w:pPr>
-            <w:r>
-              <w:rPr/>
-              <w:t>Alteração Lista de Itens</w:t>
+              <w:left w:w="103" w:type="dxa"/>
+            </w:tcMar>
+            <w:vAlign w:val="center"/>
+          </w:tcPr>
+          <w:p>
+            <w:pPr>
+              <w:pStyle w:val="Normal"/>
+              <w:rPr/>
+            </w:pPr>
+            <w:r>
+              <w:rPr/>
+              <w:t>Atualizar Lista de Riscos</w:t>
             </w:r>
           </w:p>
         </w:tc>
@@ -2356,7 +2138,7 @@
             </w:tcBorders>
             <w:shd w:fill="auto" w:val="clear"/>
             <w:tcMar>
-              <w:left w:w="105" w:type="dxa"/>
+              <w:left w:w="97" w:type="dxa"/>
             </w:tcMar>
             <w:vAlign w:val="center"/>
           </w:tcPr>
@@ -2385,7 +2167,7 @@
             </w:tcBorders>
             <w:shd w:fill="auto" w:val="clear"/>
             <w:tcMar>
-              <w:left w:w="105" w:type="dxa"/>
+              <w:left w:w="97" w:type="dxa"/>
             </w:tcMar>
             <w:vAlign w:val="center"/>
           </w:tcPr>
@@ -2414,7 +2196,7 @@
             </w:tcBorders>
             <w:shd w:fill="auto" w:val="clear"/>
             <w:tcMar>
-              <w:left w:w="105" w:type="dxa"/>
+              <w:left w:w="97" w:type="dxa"/>
             </w:tcMar>
             <w:vAlign w:val="center"/>
           </w:tcPr>
@@ -2443,7 +2225,7 @@
             </w:tcBorders>
             <w:shd w:fill="auto" w:val="clear"/>
             <w:tcMar>
-              <w:left w:w="105" w:type="dxa"/>
+              <w:left w:w="97" w:type="dxa"/>
             </w:tcMar>
             <w:vAlign w:val="center"/>
           </w:tcPr>
@@ -2472,7 +2254,7 @@
             </w:tcBorders>
             <w:shd w:fill="auto" w:val="clear"/>
             <w:tcMar>
-              <w:left w:w="105" w:type="dxa"/>
+              <w:left w:w="97" w:type="dxa"/>
             </w:tcMar>
             <w:vAlign w:val="center"/>
           </w:tcPr>
@@ -2501,7 +2283,7 @@
             </w:tcBorders>
             <w:shd w:fill="auto" w:val="clear"/>
             <w:tcMar>
-              <w:left w:w="105" w:type="dxa"/>
+              <w:left w:w="97" w:type="dxa"/>
             </w:tcMar>
             <w:vAlign w:val="center"/>
           </w:tcPr>
@@ -2513,7 +2295,7 @@
             </w:pPr>
             <w:r>
               <w:rPr/>
-              <w:t>1</w:t>
+              <w:t>1/2 de hora</w:t>
             </w:r>
           </w:p>
         </w:tc>
@@ -2530,7 +2312,7 @@
             </w:tcBorders>
             <w:shd w:fill="auto" w:val="clear"/>
             <w:tcMar>
-              <w:left w:w="105" w:type="dxa"/>
+              <w:left w:w="97" w:type="dxa"/>
             </w:tcMar>
             <w:vAlign w:val="center"/>
           </w:tcPr>
@@ -2564,18 +2346,18 @@
             </w:tcBorders>
             <w:shd w:fill="auto" w:val="clear"/>
             <w:tcMar>
-              <w:left w:w="108" w:type="dxa"/>
-            </w:tcMar>
-            <w:vAlign w:val="center"/>
-          </w:tcPr>
-          <w:p>
-            <w:pPr>
-              <w:pStyle w:val="Normal"/>
-              <w:rPr/>
-            </w:pPr>
-            <w:r>
-              <w:rPr/>
-              <w:t>Atualizar Plano de Projeto</w:t>
+              <w:left w:w="103" w:type="dxa"/>
+            </w:tcMar>
+            <w:vAlign w:val="center"/>
+          </w:tcPr>
+          <w:p>
+            <w:pPr>
+              <w:pStyle w:val="Normal"/>
+              <w:rPr/>
+            </w:pPr>
+            <w:r>
+              <w:rPr/>
+              <w:t>Alteração Lista de Itens</w:t>
             </w:r>
           </w:p>
         </w:tc>
@@ -2592,7 +2374,7 @@
             </w:tcBorders>
             <w:shd w:fill="auto" w:val="clear"/>
             <w:tcMar>
-              <w:left w:w="105" w:type="dxa"/>
+              <w:left w:w="97" w:type="dxa"/>
             </w:tcMar>
             <w:vAlign w:val="center"/>
           </w:tcPr>
@@ -2621,7 +2403,7 @@
             </w:tcBorders>
             <w:shd w:fill="auto" w:val="clear"/>
             <w:tcMar>
-              <w:left w:w="105" w:type="dxa"/>
+              <w:left w:w="97" w:type="dxa"/>
             </w:tcMar>
             <w:vAlign w:val="center"/>
           </w:tcPr>
@@ -2650,7 +2432,7 @@
             </w:tcBorders>
             <w:shd w:fill="auto" w:val="clear"/>
             <w:tcMar>
-              <w:left w:w="105" w:type="dxa"/>
+              <w:left w:w="97" w:type="dxa"/>
             </w:tcMar>
             <w:vAlign w:val="center"/>
           </w:tcPr>
@@ -2679,7 +2461,7 @@
             </w:tcBorders>
             <w:shd w:fill="auto" w:val="clear"/>
             <w:tcMar>
-              <w:left w:w="105" w:type="dxa"/>
+              <w:left w:w="97" w:type="dxa"/>
             </w:tcMar>
             <w:vAlign w:val="center"/>
           </w:tcPr>
@@ -2708,7 +2490,7 @@
             </w:tcBorders>
             <w:shd w:fill="auto" w:val="clear"/>
             <w:tcMar>
-              <w:left w:w="105" w:type="dxa"/>
+              <w:left w:w="97" w:type="dxa"/>
             </w:tcMar>
             <w:vAlign w:val="center"/>
           </w:tcPr>
@@ -2737,7 +2519,7 @@
             </w:tcBorders>
             <w:shd w:fill="auto" w:val="clear"/>
             <w:tcMar>
-              <w:left w:w="105" w:type="dxa"/>
+              <w:left w:w="97" w:type="dxa"/>
             </w:tcMar>
             <w:vAlign w:val="center"/>
           </w:tcPr>
@@ -2749,7 +2531,7 @@
             </w:pPr>
             <w:r>
               <w:rPr/>
-              <w:t>2</w:t>
+              <w:t>1</w:t>
             </w:r>
           </w:p>
         </w:tc>
@@ -2766,7 +2548,7 @@
             </w:tcBorders>
             <w:shd w:fill="auto" w:val="clear"/>
             <w:tcMar>
-              <w:left w:w="105" w:type="dxa"/>
+              <w:left w:w="97" w:type="dxa"/>
             </w:tcMar>
             <w:vAlign w:val="center"/>
           </w:tcPr>
@@ -2800,18 +2582,18 @@
             </w:tcBorders>
             <w:shd w:fill="auto" w:val="clear"/>
             <w:tcMar>
-              <w:left w:w="108" w:type="dxa"/>
-            </w:tcMar>
-            <w:vAlign w:val="center"/>
-          </w:tcPr>
-          <w:p>
-            <w:pPr>
-              <w:pStyle w:val="Normal"/>
-              <w:rPr/>
-            </w:pPr>
-            <w:r>
-              <w:rPr/>
-              <w:t>Documento de Iteração E1</w:t>
+              <w:left w:w="103" w:type="dxa"/>
+            </w:tcMar>
+            <w:vAlign w:val="center"/>
+          </w:tcPr>
+          <w:p>
+            <w:pPr>
+              <w:pStyle w:val="Normal"/>
+              <w:rPr/>
+            </w:pPr>
+            <w:r>
+              <w:rPr/>
+              <w:t>Atualizar Plano de Projeto</w:t>
             </w:r>
           </w:p>
         </w:tc>
@@ -2828,7 +2610,7 @@
             </w:tcBorders>
             <w:shd w:fill="auto" w:val="clear"/>
             <w:tcMar>
-              <w:left w:w="105" w:type="dxa"/>
+              <w:left w:w="97" w:type="dxa"/>
             </w:tcMar>
             <w:vAlign w:val="center"/>
           </w:tcPr>
@@ -2857,7 +2639,7 @@
             </w:tcBorders>
             <w:shd w:fill="auto" w:val="clear"/>
             <w:tcMar>
-              <w:left w:w="105" w:type="dxa"/>
+              <w:left w:w="97" w:type="dxa"/>
             </w:tcMar>
             <w:vAlign w:val="center"/>
           </w:tcPr>
@@ -2869,7 +2651,7 @@
             </w:pPr>
             <w:r>
               <w:rPr/>
-              <w:t>2</w:t>
+              <w:t>1</w:t>
             </w:r>
           </w:p>
         </w:tc>
@@ -2886,7 +2668,7 @@
             </w:tcBorders>
             <w:shd w:fill="auto" w:val="clear"/>
             <w:tcMar>
-              <w:left w:w="105" w:type="dxa"/>
+              <w:left w:w="97" w:type="dxa"/>
             </w:tcMar>
             <w:vAlign w:val="center"/>
           </w:tcPr>
@@ -2915,7 +2697,7 @@
             </w:tcBorders>
             <w:shd w:fill="auto" w:val="clear"/>
             <w:tcMar>
-              <w:left w:w="105" w:type="dxa"/>
+              <w:left w:w="97" w:type="dxa"/>
             </w:tcMar>
             <w:vAlign w:val="center"/>
           </w:tcPr>
@@ -2944,7 +2726,7 @@
             </w:tcBorders>
             <w:shd w:fill="auto" w:val="clear"/>
             <w:tcMar>
-              <w:left w:w="105" w:type="dxa"/>
+              <w:left w:w="97" w:type="dxa"/>
             </w:tcMar>
             <w:vAlign w:val="center"/>
           </w:tcPr>
@@ -2973,7 +2755,7 @@
             </w:tcBorders>
             <w:shd w:fill="auto" w:val="clear"/>
             <w:tcMar>
-              <w:left w:w="105" w:type="dxa"/>
+              <w:left w:w="97" w:type="dxa"/>
             </w:tcMar>
             <w:vAlign w:val="center"/>
           </w:tcPr>
@@ -3002,7 +2784,7 @@
             </w:tcBorders>
             <w:shd w:fill="auto" w:val="clear"/>
             <w:tcMar>
-              <w:left w:w="105" w:type="dxa"/>
+              <w:left w:w="97" w:type="dxa"/>
             </w:tcMar>
             <w:vAlign w:val="center"/>
           </w:tcPr>
@@ -3014,7 +2796,7 @@
             </w:pPr>
             <w:r>
               <w:rPr/>
-              <w:t>2</w:t>
+              <w:t>1</w:t>
             </w:r>
           </w:p>
         </w:tc>
@@ -3036,34 +2818,18 @@
             </w:tcBorders>
             <w:shd w:fill="auto" w:val="clear"/>
             <w:tcMar>
-              <w:left w:w="108" w:type="dxa"/>
-            </w:tcMar>
-            <w:vAlign w:val="center"/>
-          </w:tcPr>
-          <w:p>
-            <w:pPr>
-              <w:pStyle w:val="Normal"/>
-              <w:rPr/>
-            </w:pPr>
-            <w:r>
-              <w:rPr/>
-              <w:t>Implementação do requisito do</w:t>
-            </w:r>
-            <w:r>
-              <w:rPr/>
-              <w:t>s</w:t>
-            </w:r>
-            <w:r>
-              <w:rPr/>
-              <w:t xml:space="preserve"> </w:t>
-            </w:r>
-            <w:r>
-              <w:rPr/>
-              <w:t>Pontos Turísticos</w:t>
-            </w:r>
-            <w:r>
-              <w:rPr/>
-              <w:t>.</w:t>
+              <w:left w:w="103" w:type="dxa"/>
+            </w:tcMar>
+            <w:vAlign w:val="center"/>
+          </w:tcPr>
+          <w:p>
+            <w:pPr>
+              <w:pStyle w:val="Normal"/>
+              <w:rPr/>
+            </w:pPr>
+            <w:r>
+              <w:rPr/>
+              <w:t>Documento de Iteração E1</w:t>
             </w:r>
           </w:p>
         </w:tc>
@@ -3080,7 +2846,7 @@
             </w:tcBorders>
             <w:shd w:fill="auto" w:val="clear"/>
             <w:tcMar>
-              <w:left w:w="105" w:type="dxa"/>
+              <w:left w:w="97" w:type="dxa"/>
             </w:tcMar>
             <w:vAlign w:val="center"/>
           </w:tcPr>
@@ -3109,7 +2875,7 @@
             </w:tcBorders>
             <w:shd w:fill="auto" w:val="clear"/>
             <w:tcMar>
-              <w:left w:w="105" w:type="dxa"/>
+              <w:left w:w="97" w:type="dxa"/>
             </w:tcMar>
             <w:vAlign w:val="center"/>
           </w:tcPr>
@@ -3121,7 +2887,7 @@
             </w:pPr>
             <w:r>
               <w:rPr/>
-              <w:t>6</w:t>
+              <w:t>2</w:t>
             </w:r>
           </w:p>
         </w:tc>
@@ -3138,7 +2904,7 @@
             </w:tcBorders>
             <w:shd w:fill="auto" w:val="clear"/>
             <w:tcMar>
-              <w:left w:w="105" w:type="dxa"/>
+              <w:left w:w="97" w:type="dxa"/>
             </w:tcMar>
             <w:vAlign w:val="center"/>
           </w:tcPr>
@@ -3150,7 +2916,7 @@
             </w:pPr>
             <w:r>
               <w:rPr/>
-              <w:t>Não Iniciado</w:t>
+              <w:t>Iniciado</w:t>
             </w:r>
           </w:p>
         </w:tc>
@@ -3167,7 +2933,7 @@
             </w:tcBorders>
             <w:shd w:fill="auto" w:val="clear"/>
             <w:tcMar>
-              <w:left w:w="105" w:type="dxa"/>
+              <w:left w:w="97" w:type="dxa"/>
             </w:tcMar>
             <w:vAlign w:val="center"/>
           </w:tcPr>
@@ -3196,7 +2962,7 @@
             </w:tcBorders>
             <w:shd w:fill="auto" w:val="clear"/>
             <w:tcMar>
-              <w:left w:w="105" w:type="dxa"/>
+              <w:left w:w="97" w:type="dxa"/>
             </w:tcMar>
             <w:vAlign w:val="center"/>
           </w:tcPr>
@@ -3225,7 +2991,7 @@
             </w:tcBorders>
             <w:shd w:fill="auto" w:val="clear"/>
             <w:tcMar>
-              <w:left w:w="105" w:type="dxa"/>
+              <w:left w:w="97" w:type="dxa"/>
             </w:tcMar>
             <w:vAlign w:val="center"/>
           </w:tcPr>
@@ -3237,6 +3003,7 @@
             </w:pPr>
             <w:r>
               <w:rPr/>
+              <w:t>2</w:t>
             </w:r>
           </w:p>
         </w:tc>
@@ -3253,7 +3020,242 @@
             </w:tcBorders>
             <w:shd w:fill="auto" w:val="clear"/>
             <w:tcMar>
-              <w:left w:w="105" w:type="dxa"/>
+              <w:left w:w="97" w:type="dxa"/>
+            </w:tcMar>
+            <w:vAlign w:val="center"/>
+          </w:tcPr>
+          <w:p>
+            <w:pPr>
+              <w:pStyle w:val="Normal"/>
+              <w:jc w:val="center"/>
+              <w:rPr/>
+            </w:pPr>
+            <w:r>
+              <w:rPr/>
+              <w:t>2</w:t>
+            </w:r>
+          </w:p>
+        </w:tc>
+      </w:tr>
+      <w:tr>
+        <w:trPr>
+          <w:trHeight w:val="255" w:hRule="atLeast"/>
+        </w:trPr>
+        <w:tc>
+          <w:tcPr>
+            <w:tcW w:w="2281" w:type="dxa"/>
+            <w:tcBorders>
+              <w:top w:val="single" w:sz="6" w:space="0" w:color="000001"/>
+              <w:left w:val="single" w:sz="4" w:space="0" w:color="000001"/>
+              <w:bottom w:val="single" w:sz="6" w:space="0" w:color="000001"/>
+              <w:right w:val="single" w:sz="6" w:space="0" w:color="000001"/>
+              <w:insideH w:val="single" w:sz="6" w:space="0" w:color="000001"/>
+              <w:insideV w:val="single" w:sz="6" w:space="0" w:color="000001"/>
+            </w:tcBorders>
+            <w:shd w:fill="auto" w:val="clear"/>
+            <w:tcMar>
+              <w:left w:w="103" w:type="dxa"/>
+            </w:tcMar>
+            <w:vAlign w:val="center"/>
+          </w:tcPr>
+          <w:p>
+            <w:pPr>
+              <w:pStyle w:val="Normal"/>
+              <w:rPr/>
+            </w:pPr>
+            <w:r>
+              <w:rPr/>
+              <w:t>Implementação do requisito dos Pontos Turísticos.</w:t>
+            </w:r>
+          </w:p>
+        </w:tc>
+        <w:tc>
+          <w:tcPr>
+            <w:tcW w:w="1134" w:type="dxa"/>
+            <w:tcBorders>
+              <w:top w:val="single" w:sz="6" w:space="0" w:color="000001"/>
+              <w:left w:val="single" w:sz="6" w:space="0" w:color="000001"/>
+              <w:bottom w:val="single" w:sz="6" w:space="0" w:color="000001"/>
+              <w:right w:val="single" w:sz="6" w:space="0" w:color="000001"/>
+              <w:insideH w:val="single" w:sz="6" w:space="0" w:color="000001"/>
+              <w:insideV w:val="single" w:sz="6" w:space="0" w:color="000001"/>
+            </w:tcBorders>
+            <w:shd w:fill="auto" w:val="clear"/>
+            <w:tcMar>
+              <w:left w:w="97" w:type="dxa"/>
+            </w:tcMar>
+            <w:vAlign w:val="center"/>
+          </w:tcPr>
+          <w:p>
+            <w:pPr>
+              <w:pStyle w:val="Normal"/>
+              <w:jc w:val="center"/>
+              <w:rPr/>
+            </w:pPr>
+            <w:r>
+              <w:rPr/>
+              <w:t>Alta</w:t>
+            </w:r>
+          </w:p>
+        </w:tc>
+        <w:tc>
+          <w:tcPr>
+            <w:tcW w:w="993" w:type="dxa"/>
+            <w:tcBorders>
+              <w:top w:val="single" w:sz="6" w:space="0" w:color="000001"/>
+              <w:left w:val="single" w:sz="6" w:space="0" w:color="000001"/>
+              <w:bottom w:val="single" w:sz="6" w:space="0" w:color="000001"/>
+              <w:right w:val="single" w:sz="6" w:space="0" w:color="000001"/>
+              <w:insideH w:val="single" w:sz="6" w:space="0" w:color="000001"/>
+              <w:insideV w:val="single" w:sz="6" w:space="0" w:color="000001"/>
+            </w:tcBorders>
+            <w:shd w:fill="auto" w:val="clear"/>
+            <w:tcMar>
+              <w:left w:w="97" w:type="dxa"/>
+            </w:tcMar>
+            <w:vAlign w:val="center"/>
+          </w:tcPr>
+          <w:p>
+            <w:pPr>
+              <w:pStyle w:val="Normal"/>
+              <w:jc w:val="center"/>
+              <w:rPr/>
+            </w:pPr>
+            <w:r>
+              <w:rPr/>
+              <w:t>6</w:t>
+            </w:r>
+          </w:p>
+        </w:tc>
+        <w:tc>
+          <w:tcPr>
+            <w:tcW w:w="1134" w:type="dxa"/>
+            <w:tcBorders>
+              <w:top w:val="single" w:sz="6" w:space="0" w:color="000001"/>
+              <w:left w:val="single" w:sz="6" w:space="0" w:color="000001"/>
+              <w:bottom w:val="single" w:sz="6" w:space="0" w:color="000001"/>
+              <w:right w:val="single" w:sz="6" w:space="0" w:color="000001"/>
+              <w:insideH w:val="single" w:sz="6" w:space="0" w:color="000001"/>
+              <w:insideV w:val="single" w:sz="6" w:space="0" w:color="000001"/>
+            </w:tcBorders>
+            <w:shd w:fill="auto" w:val="clear"/>
+            <w:tcMar>
+              <w:left w:w="97" w:type="dxa"/>
+            </w:tcMar>
+            <w:vAlign w:val="center"/>
+          </w:tcPr>
+          <w:p>
+            <w:pPr>
+              <w:pStyle w:val="Normal"/>
+              <w:jc w:val="center"/>
+              <w:rPr/>
+            </w:pPr>
+            <w:r>
+              <w:rPr/>
+              <w:t>Não Iniciado</w:t>
+            </w:r>
+          </w:p>
+        </w:tc>
+        <w:tc>
+          <w:tcPr>
+            <w:tcW w:w="708" w:type="dxa"/>
+            <w:tcBorders>
+              <w:top w:val="single" w:sz="6" w:space="0" w:color="000001"/>
+              <w:left w:val="single" w:sz="6" w:space="0" w:color="000001"/>
+              <w:bottom w:val="single" w:sz="6" w:space="0" w:color="000001"/>
+              <w:right w:val="single" w:sz="6" w:space="0" w:color="000001"/>
+              <w:insideH w:val="single" w:sz="6" w:space="0" w:color="000001"/>
+              <w:insideV w:val="single" w:sz="6" w:space="0" w:color="000001"/>
+            </w:tcBorders>
+            <w:shd w:fill="auto" w:val="clear"/>
+            <w:tcMar>
+              <w:left w:w="97" w:type="dxa"/>
+            </w:tcMar>
+            <w:vAlign w:val="center"/>
+          </w:tcPr>
+          <w:p>
+            <w:pPr>
+              <w:pStyle w:val="Normal"/>
+              <w:jc w:val="center"/>
+              <w:rPr/>
+            </w:pPr>
+            <w:r>
+              <w:rPr/>
+              <w:t>E1</w:t>
+            </w:r>
+          </w:p>
+        </w:tc>
+        <w:tc>
+          <w:tcPr>
+            <w:tcW w:w="993" w:type="dxa"/>
+            <w:tcBorders>
+              <w:top w:val="single" w:sz="6" w:space="0" w:color="000001"/>
+              <w:left w:val="single" w:sz="6" w:space="0" w:color="000001"/>
+              <w:bottom w:val="single" w:sz="6" w:space="0" w:color="000001"/>
+              <w:right w:val="single" w:sz="6" w:space="0" w:color="000001"/>
+              <w:insideH w:val="single" w:sz="6" w:space="0" w:color="000001"/>
+              <w:insideV w:val="single" w:sz="6" w:space="0" w:color="000001"/>
+            </w:tcBorders>
+            <w:shd w:fill="auto" w:val="clear"/>
+            <w:tcMar>
+              <w:left w:w="97" w:type="dxa"/>
+            </w:tcMar>
+            <w:vAlign w:val="center"/>
+          </w:tcPr>
+          <w:p>
+            <w:pPr>
+              <w:pStyle w:val="Normal"/>
+              <w:jc w:val="center"/>
+              <w:rPr/>
+            </w:pPr>
+            <w:r>
+              <w:rPr/>
+              <w:t>Waltson/Ivson</w:t>
+            </w:r>
+          </w:p>
+        </w:tc>
+        <w:tc>
+          <w:tcPr>
+            <w:tcW w:w="1275" w:type="dxa"/>
+            <w:tcBorders>
+              <w:top w:val="single" w:sz="6" w:space="0" w:color="000001"/>
+              <w:left w:val="single" w:sz="6" w:space="0" w:color="000001"/>
+              <w:bottom w:val="single" w:sz="6" w:space="0" w:color="000001"/>
+              <w:right w:val="single" w:sz="6" w:space="0" w:color="000001"/>
+              <w:insideH w:val="single" w:sz="6" w:space="0" w:color="000001"/>
+              <w:insideV w:val="single" w:sz="6" w:space="0" w:color="000001"/>
+            </w:tcBorders>
+            <w:shd w:fill="auto" w:val="clear"/>
+            <w:tcMar>
+              <w:left w:w="97" w:type="dxa"/>
+            </w:tcMar>
+            <w:vAlign w:val="center"/>
+          </w:tcPr>
+          <w:p>
+            <w:pPr>
+              <w:pStyle w:val="Normal"/>
+              <w:jc w:val="center"/>
+              <w:rPr/>
+            </w:pPr>
+            <w:r>
+              <w:rPr/>
+            </w:r>
+          </w:p>
+        </w:tc>
+        <w:tc>
+          <w:tcPr>
+            <w:tcW w:w="1274" w:type="dxa"/>
+            <w:tcBorders>
+              <w:top w:val="single" w:sz="6" w:space="0" w:color="000001"/>
+              <w:left w:val="single" w:sz="6" w:space="0" w:color="000001"/>
+              <w:bottom w:val="single" w:sz="6" w:space="0" w:color="000001"/>
+              <w:right w:val="single" w:sz="4" w:space="0" w:color="000001"/>
+              <w:insideH w:val="single" w:sz="6" w:space="0" w:color="000001"/>
+              <w:insideV w:val="single" w:sz="4" w:space="0" w:color="000001"/>
+            </w:tcBorders>
+            <w:shd w:fill="auto" w:val="clear"/>
+            <w:tcMar>
+              <w:left w:w="97" w:type="dxa"/>
             </w:tcMar>
             <w:vAlign w:val="center"/>
           </w:tcPr>
@@ -3286,22 +3288,18 @@
             </w:tcBorders>
             <w:shd w:fill="auto" w:val="clear"/>
             <w:tcMar>
-              <w:left w:w="108" w:type="dxa"/>
-            </w:tcMar>
-            <w:vAlign w:val="center"/>
-          </w:tcPr>
-          <w:p>
-            <w:pPr>
-              <w:pStyle w:val="Normal"/>
-              <w:rPr/>
-            </w:pPr>
-            <w:r>
-              <w:rPr/>
-              <w:t xml:space="preserve">Projeto do caso de uso </w:t>
-            </w:r>
-            <w:r>
-              <w:rPr/>
-              <w:t>Pontos Turísticos</w:t>
+              <w:left w:w="103" w:type="dxa"/>
+            </w:tcMar>
+            <w:vAlign w:val="center"/>
+          </w:tcPr>
+          <w:p>
+            <w:pPr>
+              <w:pStyle w:val="Normal"/>
+              <w:rPr/>
+            </w:pPr>
+            <w:r>
+              <w:rPr/>
+              <w:t>Projeto do caso de uso Pontos Turísticos</w:t>
             </w:r>
           </w:p>
         </w:tc>
@@ -3318,7 +3316,7 @@
             </w:tcBorders>
             <w:shd w:fill="auto" w:val="clear"/>
             <w:tcMar>
-              <w:left w:w="105" w:type="dxa"/>
+              <w:left w:w="97" w:type="dxa"/>
             </w:tcMar>
             <w:vAlign w:val="center"/>
           </w:tcPr>
@@ -3347,7 +3345,7 @@
             </w:tcBorders>
             <w:shd w:fill="auto" w:val="clear"/>
             <w:tcMar>
-              <w:left w:w="105" w:type="dxa"/>
+              <w:left w:w="97" w:type="dxa"/>
             </w:tcMar>
             <w:vAlign w:val="center"/>
           </w:tcPr>
@@ -3376,7 +3374,7 @@
             </w:tcBorders>
             <w:shd w:fill="auto" w:val="clear"/>
             <w:tcMar>
-              <w:left w:w="105" w:type="dxa"/>
+              <w:left w:w="97" w:type="dxa"/>
             </w:tcMar>
             <w:vAlign w:val="center"/>
           </w:tcPr>
@@ -3405,7 +3403,7 @@
             </w:tcBorders>
             <w:shd w:fill="auto" w:val="clear"/>
             <w:tcMar>
-              <w:left w:w="105" w:type="dxa"/>
+              <w:left w:w="97" w:type="dxa"/>
             </w:tcMar>
             <w:vAlign w:val="center"/>
           </w:tcPr>
@@ -3434,7 +3432,7 @@
             </w:tcBorders>
             <w:shd w:fill="auto" w:val="clear"/>
             <w:tcMar>
-              <w:left w:w="105" w:type="dxa"/>
+              <w:left w:w="97" w:type="dxa"/>
             </w:tcMar>
             <w:vAlign w:val="center"/>
           </w:tcPr>
@@ -3463,7 +3461,7 @@
             </w:tcBorders>
             <w:shd w:fill="auto" w:val="clear"/>
             <w:tcMar>
-              <w:left w:w="105" w:type="dxa"/>
+              <w:left w:w="97" w:type="dxa"/>
             </w:tcMar>
             <w:vAlign w:val="center"/>
           </w:tcPr>
@@ -3492,7 +3490,7 @@
             </w:tcBorders>
             <w:shd w:fill="auto" w:val="clear"/>
             <w:tcMar>
-              <w:left w:w="105" w:type="dxa"/>
+              <w:left w:w="97" w:type="dxa"/>
             </w:tcMar>
             <w:vAlign w:val="center"/>
           </w:tcPr>
@@ -3575,7 +3573,7 @@
       <w:tblPr>
         <w:tblW w:w="5000" w:type="pct"/>
         <w:jc w:val="left"/>
-        <w:tblInd w:w="0" w:type="dxa"/>
+        <w:tblInd w:w="-5" w:type="dxa"/>
         <w:tblBorders>
           <w:top w:val="single" w:sz="4" w:space="0" w:color="00000A"/>
           <w:left w:val="single" w:sz="4" w:space="0" w:color="00000A"/>
@@ -3586,7 +3584,7 @@
         </w:tblBorders>
         <w:tblCellMar>
           <w:top w:w="0" w:type="dxa"/>
-          <w:left w:w="108" w:type="dxa"/>
+          <w:left w:w="103" w:type="dxa"/>
           <w:bottom w:w="0" w:type="dxa"/>
           <w:right w:w="108" w:type="dxa"/>
         </w:tblCellMar>
@@ -3594,8 +3592,8 @@
       </w:tblPr>
       <w:tblGrid>
         <w:gridCol w:w="3120"/>
-        <w:gridCol w:w="1418"/>
-        <w:gridCol w:w="4822"/>
+        <w:gridCol w:w="1417"/>
+        <w:gridCol w:w="4823"/>
       </w:tblGrid>
       <w:tr>
         <w:trPr/>
@@ -3612,7 +3610,7 @@
             </w:tcBorders>
             <w:shd w:color="auto" w:fill="C0C0C0" w:val="clear"/>
             <w:tcMar>
-              <w:left w:w="108" w:type="dxa"/>
+              <w:left w:w="103" w:type="dxa"/>
             </w:tcMar>
           </w:tcPr>
           <w:p>
@@ -3643,7 +3641,7 @@
         </w:tc>
         <w:tc>
           <w:tcPr>
-            <w:tcW w:w="1418" w:type="dxa"/>
+            <w:tcW w:w="1417" w:type="dxa"/>
             <w:tcBorders>
               <w:top w:val="single" w:sz="4" w:space="0" w:color="00000A"/>
               <w:left w:val="single" w:sz="4" w:space="0" w:color="00000A"/>
@@ -3654,7 +3652,7 @@
             </w:tcBorders>
             <w:shd w:color="auto" w:fill="C0C0C0" w:val="clear"/>
             <w:tcMar>
-              <w:left w:w="108" w:type="dxa"/>
+              <w:left w:w="103" w:type="dxa"/>
             </w:tcMar>
           </w:tcPr>
           <w:p>
@@ -3685,7 +3683,7 @@
         </w:tc>
         <w:tc>
           <w:tcPr>
-            <w:tcW w:w="4822" w:type="dxa"/>
+            <w:tcW w:w="4823" w:type="dxa"/>
             <w:tcBorders>
               <w:top w:val="single" w:sz="4" w:space="0" w:color="00000A"/>
               <w:left w:val="single" w:sz="4" w:space="0" w:color="00000A"/>
@@ -3696,7 +3694,7 @@
             </w:tcBorders>
             <w:shd w:color="auto" w:fill="C0C0C0" w:val="clear"/>
             <w:tcMar>
-              <w:left w:w="108" w:type="dxa"/>
+              <w:left w:w="103" w:type="dxa"/>
             </w:tcMar>
           </w:tcPr>
           <w:p>
@@ -3741,7 +3739,7 @@
             </w:tcBorders>
             <w:shd w:fill="auto" w:val="clear"/>
             <w:tcMar>
-              <w:left w:w="108" w:type="dxa"/>
+              <w:left w:w="103" w:type="dxa"/>
             </w:tcMar>
             <w:vAlign w:val="center"/>
           </w:tcPr>
@@ -3759,7 +3757,7 @@
         </w:tc>
         <w:tc>
           <w:tcPr>
-            <w:tcW w:w="1418" w:type="dxa"/>
+            <w:tcW w:w="1417" w:type="dxa"/>
             <w:tcBorders>
               <w:top w:val="single" w:sz="4" w:space="0" w:color="00000A"/>
               <w:left w:val="single" w:sz="4" w:space="0" w:color="00000A"/>
@@ -3770,7 +3768,7 @@
             </w:tcBorders>
             <w:shd w:fill="auto" w:val="clear"/>
             <w:tcMar>
-              <w:left w:w="108" w:type="dxa"/>
+              <w:left w:w="103" w:type="dxa"/>
             </w:tcMar>
             <w:vAlign w:val="center"/>
           </w:tcPr>
@@ -3789,7 +3787,7 @@
         </w:tc>
         <w:tc>
           <w:tcPr>
-            <w:tcW w:w="4822" w:type="dxa"/>
+            <w:tcW w:w="4823" w:type="dxa"/>
             <w:tcBorders>
               <w:top w:val="single" w:sz="4" w:space="0" w:color="00000A"/>
               <w:left w:val="single" w:sz="4" w:space="0" w:color="00000A"/>
@@ -3800,7 +3798,7 @@
             </w:tcBorders>
             <w:shd w:fill="auto" w:val="clear"/>
             <w:tcMar>
-              <w:left w:w="108" w:type="dxa"/>
+              <w:left w:w="103" w:type="dxa"/>
             </w:tcMar>
             <w:vAlign w:val="center"/>
           </w:tcPr>
@@ -3834,7 +3832,7 @@
         <w:pStyle w:val="Ttulo2"/>
         <w:numPr>
           <w:ilvl w:val="0"/>
-          <w:numId w:val="4"/>
+          <w:numId w:val="3"/>
         </w:numPr>
         <w:rPr>
           <w:b w:val="false"/>
@@ -3853,7 +3851,7 @@
         <w:pStyle w:val="Ttulo2"/>
         <w:numPr>
           <w:ilvl w:val="0"/>
-          <w:numId w:val="4"/>
+          <w:numId w:val="3"/>
         </w:numPr>
         <w:rPr>
           <w:b w:val="false"/>
@@ -3903,7 +3901,7 @@
       <w:tblPr>
         <w:tblW w:w="5000" w:type="pct"/>
         <w:jc w:val="left"/>
-        <w:tblInd w:w="0" w:type="dxa"/>
+        <w:tblInd w:w="-5" w:type="dxa"/>
         <w:tblBorders>
           <w:top w:val="single" w:sz="4" w:space="0" w:color="00000A"/>
           <w:left w:val="single" w:sz="4" w:space="0" w:color="00000A"/>
@@ -3914,21 +3912,21 @@
         </w:tblBorders>
         <w:tblCellMar>
           <w:top w:w="0" w:type="dxa"/>
-          <w:left w:w="108" w:type="dxa"/>
+          <w:left w:w="103" w:type="dxa"/>
           <w:bottom w:w="0" w:type="dxa"/>
           <w:right w:w="108" w:type="dxa"/>
         </w:tblCellMar>
         <w:tblLook w:val="0000" w:noVBand="0" w:noHBand="0" w:lastColumn="0" w:firstColumn="0" w:lastRow="0" w:firstRow="0"/>
       </w:tblPr>
       <w:tblGrid>
-        <w:gridCol w:w="2560"/>
-        <w:gridCol w:w="6799"/>
+        <w:gridCol w:w="2559"/>
+        <w:gridCol w:w="6800"/>
       </w:tblGrid>
       <w:tr>
         <w:trPr/>
         <w:tc>
           <w:tcPr>
-            <w:tcW w:w="2560" w:type="dxa"/>
+            <w:tcW w:w="2559" w:type="dxa"/>
             <w:tcBorders>
               <w:top w:val="single" w:sz="4" w:space="0" w:color="00000A"/>
               <w:left w:val="single" w:sz="4" w:space="0" w:color="00000A"/>
@@ -3939,7 +3937,7 @@
             </w:tcBorders>
             <w:shd w:fill="auto" w:val="clear"/>
             <w:tcMar>
-              <w:left w:w="108" w:type="dxa"/>
+              <w:left w:w="103" w:type="dxa"/>
             </w:tcMar>
           </w:tcPr>
           <w:p>
@@ -3960,7 +3958,7 @@
         </w:tc>
         <w:tc>
           <w:tcPr>
-            <w:tcW w:w="6799" w:type="dxa"/>
+            <w:tcW w:w="6800" w:type="dxa"/>
             <w:tcBorders>
               <w:top w:val="single" w:sz="4" w:space="0" w:color="00000A"/>
               <w:left w:val="single" w:sz="4" w:space="0" w:color="00000A"/>
@@ -3971,7 +3969,7 @@
             </w:tcBorders>
             <w:shd w:fill="auto" w:val="clear"/>
             <w:tcMar>
-              <w:left w:w="108" w:type="dxa"/>
+              <w:left w:w="103" w:type="dxa"/>
             </w:tcMar>
           </w:tcPr>
           <w:p>
@@ -3997,7 +3995,7 @@
         <w:trPr/>
         <w:tc>
           <w:tcPr>
-            <w:tcW w:w="2560" w:type="dxa"/>
+            <w:tcW w:w="2559" w:type="dxa"/>
             <w:tcBorders>
               <w:top w:val="single" w:sz="4" w:space="0" w:color="00000A"/>
               <w:left w:val="single" w:sz="4" w:space="0" w:color="00000A"/>
@@ -4008,7 +4006,7 @@
             </w:tcBorders>
             <w:shd w:fill="auto" w:val="clear"/>
             <w:tcMar>
-              <w:left w:w="108" w:type="dxa"/>
+              <w:left w:w="103" w:type="dxa"/>
             </w:tcMar>
           </w:tcPr>
           <w:p>
@@ -4025,7 +4023,7 @@
         </w:tc>
         <w:tc>
           <w:tcPr>
-            <w:tcW w:w="6799" w:type="dxa"/>
+            <w:tcW w:w="6800" w:type="dxa"/>
             <w:tcBorders>
               <w:top w:val="single" w:sz="4" w:space="0" w:color="00000A"/>
               <w:left w:val="single" w:sz="4" w:space="0" w:color="00000A"/>
@@ -4036,7 +4034,7 @@
             </w:tcBorders>
             <w:shd w:fill="auto" w:val="clear"/>
             <w:tcMar>
-              <w:left w:w="108" w:type="dxa"/>
+              <w:left w:w="103" w:type="dxa"/>
             </w:tcMar>
           </w:tcPr>
           <w:p>
@@ -4049,25 +4047,7 @@
               <w:rPr>
                 <w:iCs/>
               </w:rPr>
-              <w:t>09</w:t>
-            </w:r>
-            <w:r>
-              <w:rPr>
-                <w:iCs/>
-              </w:rPr>
-              <w:t>/</w:t>
-            </w:r>
-            <w:r>
-              <w:rPr>
-                <w:iCs/>
-              </w:rPr>
-              <w:t>12</w:t>
-            </w:r>
-            <w:r>
-              <w:rPr>
-                <w:iCs/>
-              </w:rPr>
-              <w:t>/2015</w:t>
+              <w:t>09/12/2015</w:t>
             </w:r>
           </w:p>
         </w:tc>
@@ -4076,7 +4056,7 @@
         <w:trPr/>
         <w:tc>
           <w:tcPr>
-            <w:tcW w:w="2560" w:type="dxa"/>
+            <w:tcW w:w="2559" w:type="dxa"/>
             <w:tcBorders>
               <w:top w:val="single" w:sz="4" w:space="0" w:color="00000A"/>
               <w:left w:val="single" w:sz="4" w:space="0" w:color="00000A"/>
@@ -4087,7 +4067,7 @@
             </w:tcBorders>
             <w:shd w:fill="auto" w:val="clear"/>
             <w:tcMar>
-              <w:left w:w="108" w:type="dxa"/>
+              <w:left w:w="103" w:type="dxa"/>
             </w:tcMar>
           </w:tcPr>
           <w:p>
@@ -4104,7 +4084,7 @@
         </w:tc>
         <w:tc>
           <w:tcPr>
-            <w:tcW w:w="6799" w:type="dxa"/>
+            <w:tcW w:w="6800" w:type="dxa"/>
             <w:tcBorders>
               <w:top w:val="single" w:sz="4" w:space="0" w:color="00000A"/>
               <w:left w:val="single" w:sz="4" w:space="0" w:color="00000A"/>
@@ -4115,7 +4095,7 @@
             </w:tcBorders>
             <w:shd w:fill="auto" w:val="clear"/>
             <w:tcMar>
-              <w:left w:w="108" w:type="dxa"/>
+              <w:left w:w="103" w:type="dxa"/>
             </w:tcMar>
           </w:tcPr>
           <w:p>
@@ -4141,6 +4121,11 @@
             <w:gridSpan w:val="2"/>
             <w:tcBorders>
               <w:top w:val="single" w:sz="4" w:space="0" w:color="00000A"/>
+              <w:left w:val="single" w:sz="4" w:space="0" w:color="00000A"/>
+              <w:bottom w:val="single" w:sz="4" w:space="0" w:color="00000A"/>
+              <w:right w:val="single" w:sz="4" w:space="0" w:color="00000A"/>
+              <w:insideH w:val="single" w:sz="4" w:space="0" w:color="00000A"/>
+              <w:insideV w:val="single" w:sz="4" w:space="0" w:color="00000A"/>
             </w:tcBorders>
             <w:shd w:fill="auto" w:val="clear"/>
           </w:tcPr>
@@ -4175,7 +4160,7 @@
         <w:pStyle w:val="Ttulo2"/>
         <w:numPr>
           <w:ilvl w:val="0"/>
-          <w:numId w:val="3"/>
+          <w:numId w:val="2"/>
         </w:numPr>
         <w:rPr>
           <w:color w:val="000000" w:themeColor="text1"/>
@@ -4207,7 +4192,7 @@
         <w:pStyle w:val="Ttulo2"/>
         <w:numPr>
           <w:ilvl w:val="0"/>
-          <w:numId w:val="2"/>
+          <w:numId w:val="1"/>
         </w:numPr>
         <w:rPr>
           <w:color w:val="000000" w:themeColor="text1"/>
@@ -4272,7 +4257,7 @@
         <w:pStyle w:val="Ttulo2"/>
         <w:numPr>
           <w:ilvl w:val="0"/>
-          <w:numId w:val="2"/>
+          <w:numId w:val="1"/>
         </w:numPr>
         <w:rPr>
           <w:color w:val="000000" w:themeColor="text1"/>
@@ -4308,7 +4293,7 @@
       <w:pgNumType w:fmt="decimal"/>
       <w:formProt w:val="false"/>
       <w:textDirection w:val="lrTb"/>
-      <w:docGrid w:type="default" w:linePitch="240" w:charSpace="2047"/>
+      <w:docGrid w:type="default" w:linePitch="249" w:charSpace="2047"/>
     </w:sectPr>
   </w:body>
 </w:document>
@@ -4375,11 +4360,7 @@
           </w:r>
           <w:r>
             <w:rPr/>
-            <w:t>RecTourist</w:t>
-          </w:r>
-          <w:r>
-            <w:rPr/>
-            <w:t xml:space="preserve">,  </w:t>
+            <w:t xml:space="preserve">RecTourist,  </w:t>
           </w:r>
           <w:r>
             <w:rPr/>
@@ -4416,9 +4397,7 @@
             <w:t xml:space="preserve">Página </w:t>
           </w:r>
           <w:r>
-            <w:rPr>
-              <w:rStyle w:val="Pagenumber"/>
-            </w:rPr>
+            <w:rPr/>
             <w:fldChar w:fldCharType="begin"/>
           </w:r>
           <w:r>
@@ -4479,7 +4458,7 @@
     <w:tblPr>
       <w:tblW w:w="9558" w:type="dxa"/>
       <w:jc w:val="left"/>
-      <w:tblInd w:w="0" w:type="dxa"/>
+      <w:tblInd w:w="-8" w:type="dxa"/>
       <w:tblBorders>
         <w:top w:val="single" w:sz="6" w:space="0" w:color="00000A"/>
         <w:left w:val="single" w:sz="6" w:space="0" w:color="00000A"/>
@@ -4490,7 +4469,7 @@
       </w:tblBorders>
       <w:tblCellMar>
         <w:top w:w="0" w:type="dxa"/>
-        <w:left w:w="107" w:type="dxa"/>
+        <w:left w:w="99" w:type="dxa"/>
         <w:bottom w:w="0" w:type="dxa"/>
         <w:right w:w="108" w:type="dxa"/>
       </w:tblCellMar>
@@ -4515,7 +4494,7 @@
           </w:tcBorders>
           <w:shd w:fill="auto" w:val="clear"/>
           <w:tcMar>
-            <w:left w:w="107" w:type="dxa"/>
+            <w:left w:w="99" w:type="dxa"/>
           </w:tcMar>
         </w:tcPr>
         <w:p>
@@ -4542,7 +4521,7 @@
           </w:tcBorders>
           <w:shd w:fill="auto" w:val="clear"/>
           <w:tcMar>
-            <w:left w:w="107" w:type="dxa"/>
+            <w:left w:w="99" w:type="dxa"/>
           </w:tcMar>
         </w:tcPr>
         <w:p>
@@ -4577,7 +4556,7 @@
           </w:tcBorders>
           <w:shd w:fill="auto" w:val="clear"/>
           <w:tcMar>
-            <w:left w:w="107" w:type="dxa"/>
+            <w:left w:w="99" w:type="dxa"/>
           </w:tcMar>
         </w:tcPr>
         <w:p>
@@ -4604,7 +4583,7 @@
           </w:tcBorders>
           <w:shd w:fill="auto" w:val="clear"/>
           <w:tcMar>
-            <w:left w:w="107" w:type="dxa"/>
+            <w:left w:w="99" w:type="dxa"/>
           </w:tcMar>
         </w:tcPr>
         <w:p>
@@ -4618,15 +4597,7 @@
           </w:r>
           <w:r>
             <w:rPr/>
-            <w:t>Data:  1</w:t>
-          </w:r>
-          <w:r>
-            <w:rPr/>
-            <w:t>8/09</w:t>
-          </w:r>
-          <w:r>
-            <w:rPr/>
-            <w:t>/2015</w:t>
+            <w:t>Data:  18/09/2015</w:t>
           </w:r>
         </w:p>
       </w:tc>
@@ -4660,99 +4631,8 @@
       </w:pPr>
       <w:rPr>
         <w:rFonts w:ascii="Symbol" w:hAnsi="Symbol" w:cs="Symbol" w:hint="default"/>
-      </w:rPr>
-    </w:lvl>
-    <w:lvl w:ilvl="1">
-      <w:start w:val="1"/>
-      <w:numFmt w:val="none"/>
-      <w:suff w:val="nothing"/>
-      <w:lvlText w:val=""/>
-      <w:lvlJc w:val="left"/>
-      <w:pPr>
-        <w:tabs>
-          <w:tab w:val="num" w:pos="576"/>
-        </w:tabs>
-        <w:ind w:left="576" w:hanging="576"/>
-      </w:pPr>
-    </w:lvl>
-    <w:lvl w:ilvl="2">
-      <w:start w:val="1"/>
-      <w:numFmt w:val="decimal"/>
-      <w:lvlText w:val="%1.%3"/>
-      <w:lvlJc w:val="left"/>
-      <w:pPr>
-        <w:ind w:left="720" w:hanging="720"/>
-      </w:pPr>
-    </w:lvl>
-    <w:lvl w:ilvl="3">
-      <w:start w:val="1"/>
-      <w:numFmt w:val="decimal"/>
-      <w:lvlText w:val="%1.%3.%4"/>
-      <w:lvlJc w:val="left"/>
-      <w:pPr>
-        <w:ind w:left="864" w:hanging="864"/>
-      </w:pPr>
-    </w:lvl>
-    <w:lvl w:ilvl="4">
-      <w:start w:val="1"/>
-      <w:numFmt w:val="decimal"/>
-      <w:lvlText w:val="%1.%3.%4.%5"/>
-      <w:lvlJc w:val="left"/>
-      <w:pPr>
-        <w:ind w:left="1008" w:hanging="1008"/>
-      </w:pPr>
-    </w:lvl>
-    <w:lvl w:ilvl="5">
-      <w:start w:val="1"/>
-      <w:numFmt w:val="decimal"/>
-      <w:lvlText w:val="%1.%3.%4.%5.%6"/>
-      <w:lvlJc w:val="left"/>
-      <w:pPr>
-        <w:ind w:left="1152" w:hanging="1152"/>
-      </w:pPr>
-    </w:lvl>
-    <w:lvl w:ilvl="6">
-      <w:start w:val="1"/>
-      <w:numFmt w:val="decimal"/>
-      <w:lvlText w:val="%1.%3.%4.%5.%6.%7"/>
-      <w:lvlJc w:val="left"/>
-      <w:pPr>
-        <w:ind w:left="1296" w:hanging="1296"/>
-      </w:pPr>
-    </w:lvl>
-    <w:lvl w:ilvl="7">
-      <w:start w:val="1"/>
-      <w:numFmt w:val="decimal"/>
-      <w:lvlText w:val="%1.%3.%4.%5.%6.%7.%8"/>
-      <w:lvlJc w:val="left"/>
-      <w:pPr>
-        <w:ind w:left="1440" w:hanging="1440"/>
-      </w:pPr>
-    </w:lvl>
-    <w:lvl w:ilvl="8">
-      <w:start w:val="1"/>
-      <w:numFmt w:val="decimal"/>
-      <w:lvlText w:val="%1.%3.%4.%5.%6.%7.%8.%9"/>
-      <w:lvlJc w:val="left"/>
-      <w:pPr>
-        <w:ind w:left="1584" w:hanging="1584"/>
-      </w:pPr>
-    </w:lvl>
-  </w:abstractNum>
-  <w:abstractNum w:abstractNumId="2">
-    <w:lvl w:ilvl="0">
-      <w:start w:val="1"/>
-      <w:numFmt w:val="bullet"/>
-      <w:lvlText w:val=""/>
-      <w:lvlJc w:val="left"/>
-      <w:pPr>
-        <w:tabs>
-          <w:tab w:val="num" w:pos="720"/>
-        </w:tabs>
-        <w:ind w:left="720" w:hanging="360"/>
-      </w:pPr>
-      <w:rPr>
-        <w:rFonts w:ascii="Symbol" w:hAnsi="Symbol" w:cs="Symbol" w:hint="default"/>
+        <w:b w:val="false"/>
+        <w:rFonts w:cs="Symbol"/>
       </w:rPr>
     </w:lvl>
     <w:lvl w:ilvl="1">
@@ -4784,6 +4664,7 @@
       </w:pPr>
       <w:rPr>
         <w:rFonts w:ascii="Wingdings" w:hAnsi="Wingdings" w:cs="Wingdings" w:hint="default"/>
+        <w:rFonts w:cs="Wingdings"/>
       </w:rPr>
     </w:lvl>
     <w:lvl w:ilvl="3">
@@ -4799,6 +4680,8 @@
       </w:pPr>
       <w:rPr>
         <w:rFonts w:ascii="Symbol" w:hAnsi="Symbol" w:cs="Symbol" w:hint="default"/>
+        <w:b w:val="false"/>
+        <w:rFonts w:cs="Symbol"/>
       </w:rPr>
     </w:lvl>
     <w:lvl w:ilvl="4">
@@ -4830,6 +4713,7 @@
       </w:pPr>
       <w:rPr>
         <w:rFonts w:ascii="Wingdings" w:hAnsi="Wingdings" w:cs="Wingdings" w:hint="default"/>
+        <w:rFonts w:cs="Wingdings"/>
       </w:rPr>
     </w:lvl>
     <w:lvl w:ilvl="6">
@@ -4845,6 +4729,8 @@
       </w:pPr>
       <w:rPr>
         <w:rFonts w:ascii="Symbol" w:hAnsi="Symbol" w:cs="Symbol" w:hint="default"/>
+        <w:b w:val="false"/>
+        <w:rFonts w:cs="Symbol"/>
       </w:rPr>
     </w:lvl>
     <w:lvl w:ilvl="7">
@@ -4876,10 +4762,11 @@
       </w:pPr>
       <w:rPr>
         <w:rFonts w:ascii="Wingdings" w:hAnsi="Wingdings" w:cs="Wingdings" w:hint="default"/>
+        <w:rFonts w:cs="Wingdings"/>
       </w:rPr>
     </w:lvl>
   </w:abstractNum>
-  <w:abstractNum w:abstractNumId="3">
+  <w:abstractNum w:abstractNumId="2">
     <w:lvl w:ilvl="0">
       <w:start w:val="1"/>
       <w:numFmt w:val="bullet"/>
@@ -4893,6 +4780,8 @@
       </w:pPr>
       <w:rPr>
         <w:rFonts w:ascii="Symbol" w:hAnsi="Symbol" w:cs="Symbol" w:hint="default"/>
+        <w:b w:val="false"/>
+        <w:rFonts w:cs="Symbol"/>
       </w:rPr>
     </w:lvl>
     <w:lvl w:ilvl="1">
@@ -4924,6 +4813,7 @@
       </w:pPr>
       <w:rPr>
         <w:rFonts w:ascii="Wingdings" w:hAnsi="Wingdings" w:cs="Wingdings" w:hint="default"/>
+        <w:rFonts w:cs="Wingdings"/>
       </w:rPr>
     </w:lvl>
     <w:lvl w:ilvl="3">
@@ -4939,6 +4829,8 @@
       </w:pPr>
       <w:rPr>
         <w:rFonts w:ascii="Symbol" w:hAnsi="Symbol" w:cs="Symbol" w:hint="default"/>
+        <w:b w:val="false"/>
+        <w:rFonts w:cs="Symbol"/>
       </w:rPr>
     </w:lvl>
     <w:lvl w:ilvl="4">
@@ -4970,6 +4862,7 @@
       </w:pPr>
       <w:rPr>
         <w:rFonts w:ascii="Wingdings" w:hAnsi="Wingdings" w:cs="Wingdings" w:hint="default"/>
+        <w:rFonts w:cs="Wingdings"/>
       </w:rPr>
     </w:lvl>
     <w:lvl w:ilvl="6">
@@ -4985,6 +4878,8 @@
       </w:pPr>
       <w:rPr>
         <w:rFonts w:ascii="Symbol" w:hAnsi="Symbol" w:cs="Symbol" w:hint="default"/>
+        <w:b w:val="false"/>
+        <w:rFonts w:cs="Symbol"/>
       </w:rPr>
     </w:lvl>
     <w:lvl w:ilvl="7">
@@ -5016,10 +4911,11 @@
       </w:pPr>
       <w:rPr>
         <w:rFonts w:ascii="Wingdings" w:hAnsi="Wingdings" w:cs="Wingdings" w:hint="default"/>
+        <w:rFonts w:cs="Wingdings"/>
       </w:rPr>
     </w:lvl>
   </w:abstractNum>
-  <w:abstractNum w:abstractNumId="4">
+  <w:abstractNum w:abstractNumId="3">
     <w:lvl w:ilvl="0">
       <w:start w:val="1"/>
       <w:numFmt w:val="bullet"/>
@@ -5033,6 +4929,8 @@
       </w:pPr>
       <w:rPr>
         <w:rFonts w:ascii="Symbol" w:hAnsi="Symbol" w:cs="Symbol" w:hint="default"/>
+        <w:b w:val="false"/>
+        <w:rFonts w:cs="Symbol"/>
       </w:rPr>
     </w:lvl>
     <w:lvl w:ilvl="1">
@@ -5064,6 +4962,7 @@
       </w:pPr>
       <w:rPr>
         <w:rFonts w:ascii="Wingdings" w:hAnsi="Wingdings" w:cs="Wingdings" w:hint="default"/>
+        <w:rFonts w:cs="Wingdings"/>
       </w:rPr>
     </w:lvl>
     <w:lvl w:ilvl="3">
@@ -5079,6 +4978,8 @@
       </w:pPr>
       <w:rPr>
         <w:rFonts w:ascii="Symbol" w:hAnsi="Symbol" w:cs="Symbol" w:hint="default"/>
+        <w:b w:val="false"/>
+        <w:rFonts w:cs="Symbol"/>
       </w:rPr>
     </w:lvl>
     <w:lvl w:ilvl="4">
@@ -5110,6 +5011,7 @@
       </w:pPr>
       <w:rPr>
         <w:rFonts w:ascii="Wingdings" w:hAnsi="Wingdings" w:cs="Wingdings" w:hint="default"/>
+        <w:rFonts w:cs="Wingdings"/>
       </w:rPr>
     </w:lvl>
     <w:lvl w:ilvl="6">
@@ -5125,6 +5027,8 @@
       </w:pPr>
       <w:rPr>
         <w:rFonts w:ascii="Symbol" w:hAnsi="Symbol" w:cs="Symbol" w:hint="default"/>
+        <w:b w:val="false"/>
+        <w:rFonts w:cs="Symbol"/>
       </w:rPr>
     </w:lvl>
     <w:lvl w:ilvl="7">
@@ -5156,10 +5060,11 @@
       </w:pPr>
       <w:rPr>
         <w:rFonts w:ascii="Wingdings" w:hAnsi="Wingdings" w:cs="Wingdings" w:hint="default"/>
+        <w:rFonts w:cs="Wingdings"/>
       </w:rPr>
     </w:lvl>
   </w:abstractNum>
-  <w:abstractNum w:abstractNumId="5">
+  <w:abstractNum w:abstractNumId="4">
     <w:lvl w:ilvl="0">
       <w:start w:val="1"/>
       <w:numFmt w:val="bullet"/>
@@ -5170,6 +5075,8 @@
       </w:pPr>
       <w:rPr>
         <w:rFonts w:ascii="Symbol" w:hAnsi="Symbol" w:cs="Symbol" w:hint="default"/>
+        <w:b w:val="false"/>
+        <w:rFonts w:cs="Symbol"/>
       </w:rPr>
     </w:lvl>
     <w:lvl w:ilvl="1">
@@ -5195,6 +5102,7 @@
       </w:pPr>
       <w:rPr>
         <w:rFonts w:ascii="Wingdings" w:hAnsi="Wingdings" w:cs="Wingdings" w:hint="default"/>
+        <w:rFonts w:cs="Wingdings"/>
       </w:rPr>
     </w:lvl>
     <w:lvl w:ilvl="3">
@@ -5207,6 +5115,8 @@
       </w:pPr>
       <w:rPr>
         <w:rFonts w:ascii="Symbol" w:hAnsi="Symbol" w:cs="Symbol" w:hint="default"/>
+        <w:b w:val="false"/>
+        <w:rFonts w:cs="Symbol"/>
       </w:rPr>
     </w:lvl>
     <w:lvl w:ilvl="4">
@@ -5232,6 +5142,7 @@
       </w:pPr>
       <w:rPr>
         <w:rFonts w:ascii="Wingdings" w:hAnsi="Wingdings" w:cs="Wingdings" w:hint="default"/>
+        <w:rFonts w:cs="Wingdings"/>
       </w:rPr>
     </w:lvl>
     <w:lvl w:ilvl="6">
@@ -5244,6 +5155,8 @@
       </w:pPr>
       <w:rPr>
         <w:rFonts w:ascii="Symbol" w:hAnsi="Symbol" w:cs="Symbol" w:hint="default"/>
+        <w:b w:val="false"/>
+        <w:rFonts w:cs="Symbol"/>
       </w:rPr>
     </w:lvl>
     <w:lvl w:ilvl="7">
@@ -5269,10 +5182,11 @@
       </w:pPr>
       <w:rPr>
         <w:rFonts w:ascii="Wingdings" w:hAnsi="Wingdings" w:cs="Wingdings" w:hint="default"/>
+        <w:rFonts w:cs="Wingdings"/>
       </w:rPr>
     </w:lvl>
   </w:abstractNum>
-  <w:abstractNum w:abstractNumId="6">
+  <w:abstractNum w:abstractNumId="5">
     <w:lvl w:ilvl="0">
       <w:start w:val="1"/>
       <w:numFmt w:val="bullet"/>
@@ -5283,6 +5197,8 @@
       </w:pPr>
       <w:rPr>
         <w:rFonts w:ascii="Symbol" w:hAnsi="Symbol" w:cs="Symbol" w:hint="default"/>
+        <w:b w:val="false"/>
+        <w:rFonts w:cs="Symbol"/>
       </w:rPr>
     </w:lvl>
     <w:lvl w:ilvl="1">
@@ -5308,6 +5224,7 @@
       </w:pPr>
       <w:rPr>
         <w:rFonts w:ascii="Wingdings" w:hAnsi="Wingdings" w:cs="Wingdings" w:hint="default"/>
+        <w:rFonts w:cs="Wingdings"/>
       </w:rPr>
     </w:lvl>
     <w:lvl w:ilvl="3">
@@ -5320,6 +5237,8 @@
       </w:pPr>
       <w:rPr>
         <w:rFonts w:ascii="Symbol" w:hAnsi="Symbol" w:cs="Symbol" w:hint="default"/>
+        <w:b w:val="false"/>
+        <w:rFonts w:cs="Symbol"/>
       </w:rPr>
     </w:lvl>
     <w:lvl w:ilvl="4">
@@ -5345,6 +5264,7 @@
       </w:pPr>
       <w:rPr>
         <w:rFonts w:ascii="Wingdings" w:hAnsi="Wingdings" w:cs="Wingdings" w:hint="default"/>
+        <w:rFonts w:cs="Wingdings"/>
       </w:rPr>
     </w:lvl>
     <w:lvl w:ilvl="6">
@@ -5357,6 +5277,8 @@
       </w:pPr>
       <w:rPr>
         <w:rFonts w:ascii="Symbol" w:hAnsi="Symbol" w:cs="Symbol" w:hint="default"/>
+        <w:b w:val="false"/>
+        <w:rFonts w:cs="Symbol"/>
       </w:rPr>
     </w:lvl>
     <w:lvl w:ilvl="7">
@@ -5382,10 +5304,11 @@
       </w:pPr>
       <w:rPr>
         <w:rFonts w:ascii="Wingdings" w:hAnsi="Wingdings" w:cs="Wingdings" w:hint="default"/>
+        <w:rFonts w:cs="Wingdings"/>
       </w:rPr>
     </w:lvl>
   </w:abstractNum>
-  <w:abstractNum w:abstractNumId="7">
+  <w:abstractNum w:abstractNumId="6">
     <w:lvl w:ilvl="0">
       <w:start w:val="1"/>
       <w:numFmt w:val="bullet"/>
@@ -5396,6 +5319,8 @@
       </w:pPr>
       <w:rPr>
         <w:rFonts w:ascii="Symbol" w:hAnsi="Symbol" w:cs="Symbol" w:hint="default"/>
+        <w:b w:val="false"/>
+        <w:rFonts w:cs="Symbol"/>
       </w:rPr>
     </w:lvl>
     <w:lvl w:ilvl="1">
@@ -5421,6 +5346,7 @@
       </w:pPr>
       <w:rPr>
         <w:rFonts w:ascii="Wingdings" w:hAnsi="Wingdings" w:cs="Wingdings" w:hint="default"/>
+        <w:rFonts w:cs="Wingdings"/>
       </w:rPr>
     </w:lvl>
     <w:lvl w:ilvl="3">
@@ -5433,6 +5359,8 @@
       </w:pPr>
       <w:rPr>
         <w:rFonts w:ascii="Symbol" w:hAnsi="Symbol" w:cs="Symbol" w:hint="default"/>
+        <w:b w:val="false"/>
+        <w:rFonts w:cs="Symbol"/>
       </w:rPr>
     </w:lvl>
     <w:lvl w:ilvl="4">
@@ -5458,6 +5386,7 @@
       </w:pPr>
       <w:rPr>
         <w:rFonts w:ascii="Wingdings" w:hAnsi="Wingdings" w:cs="Wingdings" w:hint="default"/>
+        <w:rFonts w:cs="Wingdings"/>
       </w:rPr>
     </w:lvl>
     <w:lvl w:ilvl="6">
@@ -5470,6 +5399,8 @@
       </w:pPr>
       <w:rPr>
         <w:rFonts w:ascii="Symbol" w:hAnsi="Symbol" w:cs="Symbol" w:hint="default"/>
+        <w:b w:val="false"/>
+        <w:rFonts w:cs="Symbol"/>
       </w:rPr>
     </w:lvl>
     <w:lvl w:ilvl="7">
@@ -5495,7 +5426,127 @@
       </w:pPr>
       <w:rPr>
         <w:rFonts w:ascii="Wingdings" w:hAnsi="Wingdings" w:cs="Wingdings" w:hint="default"/>
+        <w:rFonts w:cs="Wingdings"/>
       </w:rPr>
+    </w:lvl>
+  </w:abstractNum>
+  <w:abstractNum w:abstractNumId="7">
+    <w:lvl w:ilvl="0">
+      <w:start w:val="1"/>
+      <w:numFmt w:val="none"/>
+      <w:suff w:val="nothing"/>
+      <w:lvlText w:val=""/>
+      <w:lvlJc w:val="left"/>
+      <w:pPr>
+        <w:tabs>
+          <w:tab w:val="num" w:pos="432"/>
+        </w:tabs>
+        <w:ind w:left="432" w:hanging="432"/>
+      </w:pPr>
+    </w:lvl>
+    <w:lvl w:ilvl="1">
+      <w:start w:val="1"/>
+      <w:numFmt w:val="none"/>
+      <w:suff w:val="nothing"/>
+      <w:lvlText w:val=""/>
+      <w:lvlJc w:val="left"/>
+      <w:pPr>
+        <w:tabs>
+          <w:tab w:val="num" w:pos="576"/>
+        </w:tabs>
+        <w:ind w:left="576" w:hanging="576"/>
+      </w:pPr>
+    </w:lvl>
+    <w:lvl w:ilvl="2">
+      <w:start w:val="1"/>
+      <w:numFmt w:val="none"/>
+      <w:suff w:val="nothing"/>
+      <w:lvlText w:val=""/>
+      <w:lvlJc w:val="left"/>
+      <w:pPr>
+        <w:tabs>
+          <w:tab w:val="num" w:pos="720"/>
+        </w:tabs>
+        <w:ind w:left="720" w:hanging="720"/>
+      </w:pPr>
+    </w:lvl>
+    <w:lvl w:ilvl="3">
+      <w:start w:val="1"/>
+      <w:numFmt w:val="none"/>
+      <w:suff w:val="nothing"/>
+      <w:lvlText w:val=""/>
+      <w:lvlJc w:val="left"/>
+      <w:pPr>
+        <w:tabs>
+          <w:tab w:val="num" w:pos="864"/>
+        </w:tabs>
+        <w:ind w:left="864" w:hanging="864"/>
+      </w:pPr>
+    </w:lvl>
+    <w:lvl w:ilvl="4">
+      <w:start w:val="1"/>
+      <w:numFmt w:val="none"/>
+      <w:suff w:val="nothing"/>
+      <w:lvlText w:val=""/>
+      <w:lvlJc w:val="left"/>
+      <w:pPr>
+        <w:tabs>
+          <w:tab w:val="num" w:pos="1008"/>
+        </w:tabs>
+        <w:ind w:left="1008" w:hanging="1008"/>
+      </w:pPr>
+    </w:lvl>
+    <w:lvl w:ilvl="5">
+      <w:start w:val="1"/>
+      <w:numFmt w:val="none"/>
+      <w:suff w:val="nothing"/>
+      <w:lvlText w:val=""/>
+      <w:lvlJc w:val="left"/>
+      <w:pPr>
+        <w:tabs>
+          <w:tab w:val="num" w:pos="1152"/>
+        </w:tabs>
+        <w:ind w:left="1152" w:hanging="1152"/>
+      </w:pPr>
+    </w:lvl>
+    <w:lvl w:ilvl="6">
+      <w:start w:val="1"/>
+      <w:numFmt w:val="none"/>
+      <w:suff w:val="nothing"/>
+      <w:lvlText w:val=""/>
+      <w:lvlJc w:val="left"/>
+      <w:pPr>
+        <w:tabs>
+          <w:tab w:val="num" w:pos="1296"/>
+        </w:tabs>
+        <w:ind w:left="1296" w:hanging="1296"/>
+      </w:pPr>
+    </w:lvl>
+    <w:lvl w:ilvl="7">
+      <w:start w:val="1"/>
+      <w:numFmt w:val="none"/>
+      <w:suff w:val="nothing"/>
+      <w:lvlText w:val=""/>
+      <w:lvlJc w:val="left"/>
+      <w:pPr>
+        <w:tabs>
+          <w:tab w:val="num" w:pos="1440"/>
+        </w:tabs>
+        <w:ind w:left="1440" w:hanging="1440"/>
+      </w:pPr>
+    </w:lvl>
+    <w:lvl w:ilvl="8">
+      <w:start w:val="1"/>
+      <w:numFmt w:val="none"/>
+      <w:suff w:val="nothing"/>
+      <w:lvlText w:val=""/>
+      <w:lvlJc w:val="left"/>
+      <w:pPr>
+        <w:tabs>
+          <w:tab w:val="num" w:pos="1584"/>
+        </w:tabs>
+        <w:ind w:left="1584" w:hanging="1584"/>
+      </w:pPr>
     </w:lvl>
   </w:abstractNum>
   <w:num w:numId="1">
@@ -5685,7 +5736,7 @@
     </w:pPr>
     <w:rPr>
       <w:rFonts w:ascii="Times New Roman" w:hAnsi="Times New Roman" w:eastAsia="Times New Roman" w:cs="Times New Roman"/>
-      <w:color w:val="auto"/>
+      <w:color w:val="00000A"/>
       <w:sz w:val="20"/>
       <w:szCs w:val="20"/>
       <w:lang w:val="pt-BR" w:eastAsia="en-US" w:bidi="ar-SA"/>
@@ -5714,11 +5765,6 @@
     <w:next w:val="Normal"/>
     <w:qFormat/>
     <w:pPr>
-      <w:numPr>
-        <w:ilvl w:val="0"/>
-        <w:numId w:val="1"/>
-      </w:numPr>
-      <w:outlineLvl w:val="0"/>
       <w:outlineLvl w:val="0"/>
     </w:pPr>
     <w:rPr>
@@ -5731,11 +5777,6 @@
     <w:next w:val="Normal"/>
     <w:qFormat/>
     <w:pPr>
-      <w:numPr>
-        <w:ilvl w:val="2"/>
-        <w:numId w:val="1"/>
-      </w:numPr>
-      <w:outlineLvl w:val="2"/>
       <w:outlineLvl w:val="2"/>
     </w:pPr>
     <w:rPr>
@@ -5750,11 +5791,6 @@
     <w:next w:val="Normal"/>
     <w:qFormat/>
     <w:pPr>
-      <w:numPr>
-        <w:ilvl w:val="3"/>
-        <w:numId w:val="1"/>
-      </w:numPr>
-      <w:outlineLvl w:val="3"/>
       <w:outlineLvl w:val="3"/>
     </w:pPr>
     <w:rPr>
@@ -5768,13 +5804,8 @@
     <w:next w:val="Normal"/>
     <w:qFormat/>
     <w:pPr>
-      <w:numPr>
-        <w:ilvl w:val="4"/>
-        <w:numId w:val="1"/>
-      </w:numPr>
       <w:spacing w:before="240" w:after="60"/>
       <w:ind w:left="2880" w:hanging="0"/>
-      <w:outlineLvl w:val="4"/>
       <w:outlineLvl w:val="4"/>
     </w:pPr>
     <w:rPr>
@@ -5787,13 +5818,8 @@
     <w:next w:val="Normal"/>
     <w:qFormat/>
     <w:pPr>
-      <w:numPr>
-        <w:ilvl w:val="5"/>
-        <w:numId w:val="1"/>
-      </w:numPr>
       <w:spacing w:before="240" w:after="60"/>
       <w:ind w:left="2880" w:hanging="0"/>
-      <w:outlineLvl w:val="5"/>
       <w:outlineLvl w:val="5"/>
     </w:pPr>
     <w:rPr>
@@ -5807,13 +5833,8 @@
     <w:next w:val="Normal"/>
     <w:qFormat/>
     <w:pPr>
-      <w:numPr>
-        <w:ilvl w:val="6"/>
-        <w:numId w:val="1"/>
-      </w:numPr>
       <w:spacing w:before="240" w:after="60"/>
       <w:ind w:left="2880" w:hanging="0"/>
-      <w:outlineLvl w:val="6"/>
       <w:outlineLvl w:val="6"/>
     </w:pPr>
     <w:rPr/>
@@ -5824,13 +5845,8 @@
     <w:next w:val="Normal"/>
     <w:qFormat/>
     <w:pPr>
-      <w:numPr>
-        <w:ilvl w:val="7"/>
-        <w:numId w:val="1"/>
-      </w:numPr>
       <w:spacing w:before="240" w:after="60"/>
       <w:ind w:left="2880" w:hanging="0"/>
-      <w:outlineLvl w:val="7"/>
       <w:outlineLvl w:val="7"/>
     </w:pPr>
     <w:rPr>
@@ -5843,13 +5859,8 @@
     <w:next w:val="Normal"/>
     <w:qFormat/>
     <w:pPr>
-      <w:numPr>
-        <w:ilvl w:val="8"/>
-        <w:numId w:val="1"/>
-      </w:numPr>
       <w:spacing w:before="240" w:after="60"/>
       <w:ind w:left="2880" w:hanging="0"/>
-      <w:outlineLvl w:val="8"/>
       <w:outlineLvl w:val="8"/>
     </w:pPr>
     <w:rPr>
@@ -5938,6 +5949,28 @@
     <w:qFormat/>
     <w:rPr>
       <w:rFonts w:cs="Courier New"/>
+    </w:rPr>
+  </w:style>
+  <w:style w:type="character" w:styleId="ListLabel2">
+    <w:name w:val="ListLabel 2"/>
+    <w:qFormat/>
+    <w:rPr>
+      <w:rFonts w:cs="Symbol"/>
+      <w:b w:val="false"/>
+    </w:rPr>
+  </w:style>
+  <w:style w:type="character" w:styleId="ListLabel3">
+    <w:name w:val="ListLabel 3"/>
+    <w:qFormat/>
+    <w:rPr>
+      <w:rFonts w:cs="Courier New"/>
+    </w:rPr>
+  </w:style>
+  <w:style w:type="character" w:styleId="ListLabel4">
+    <w:name w:val="ListLabel 4"/>
+    <w:qFormat/>
+    <w:rPr>
+      <w:rFonts w:cs="Wingdings"/>
     </w:rPr>
   </w:style>
   <w:style w:type="paragraph" w:styleId="Ttulo">

</xml_diff>